<commit_message>
finishing the bibliography and citations
</commit_message>
<xml_diff>
--- a/theoreticalframeword.docx
+++ b/theoreticalframeword.docx
@@ -57,7 +57,7 @@
         <w:t xml:space="preserve"> </w:t>
       </w:r>
       <w:r>
-        <w:t xml:space="preserve">13,</w:t>
+        <w:t xml:space="preserve">15,</w:t>
       </w:r>
       <w:r>
         <w:t xml:space="preserve"> </w:t>
@@ -114,7 +114,7 @@
         <w:pStyle w:val="FirstParagraph"/>
       </w:pPr>
       <w:r>
-        <w:t xml:space="preserve">This study compares internal and external job mobility (quits and promotions) as mechanisms for improving outcomes.</w:t>
+        <w:t xml:space="preserve">This article compares internal and external job mobility (quits and promotions) as mechanisms for improving outcomes.</w:t>
       </w:r>
     </w:p>
     <w:p>
@@ -132,7 +132,7 @@
         <w:pStyle w:val="FirstParagraph"/>
       </w:pPr>
       <w:r>
-        <w:t xml:space="preserve">The article uses the British Household Panel Survey. It estimates the effects of quits and promotions using linear fixed-effects methods for the core workforce.</w:t>
+        <w:t xml:space="preserve">We sample the core workforce from the British Household Panel Survey, estimating the effects of quits and promotions using linear fixed-effects methods.</w:t>
       </w:r>
     </w:p>
     <w:p>
@@ -150,7 +150,7 @@
         <w:pStyle w:val="FirstParagraph"/>
       </w:pPr>
       <w:r>
-        <w:t xml:space="preserve">Quits and promotions are distinctly different mechanisms for improving outcomes. External quits improve subjective outcomes, but have no effect on earnings growth. Internal promotions bring earnings growth but have smaller effects on subjective outcomes. The findings shed light on recent debates over what drives</w:t>
+        <w:t xml:space="preserve">Quits and promotions are distinctly different mechanisms for improving outcomes. External quits improve subjective outcomes, but have no effect on earnings growth. Internal promotions bring earnings growth but have little effect on subjective outcomes. The findings shed light on recent debates over what drives</w:t>
       </w:r>
       <w:r>
         <w:t xml:space="preserve"> </w:t>
@@ -183,7 +183,10 @@
         <w:t xml:space="preserve">”</w:t>
       </w:r>
       <w:r>
-        <w:t xml:space="preserve">, while external mobility may act as a</w:t>
+        <w:t xml:space="preserve"> </w:t>
+      </w:r>
+      <w:r>
+        <w:t xml:space="preserve">and efficiency, while external mobility may act as a</w:t>
       </w:r>
       <w:r>
         <w:t xml:space="preserve"> </w:t>
@@ -237,7 +240,7 @@
         <w:t xml:space="preserve"> </w:t>
       </w:r>
       <w:r>
-        <w:t xml:space="preserve">may act as a release valve for poor working conditions and poor job-fit.</w:t>
+        <w:t xml:space="preserve">resembles a release valve for poor working conditions and poor job-fit, not an opportunity for growth.</w:t>
       </w:r>
     </w:p>
     <w:p>
@@ -255,7 +258,7 @@
         <w:pStyle w:val="FirstParagraph"/>
       </w:pPr>
       <w:r>
-        <w:t xml:space="preserve">Studies have overwhelmingly focused on the effects quitting, without explicitly comparing this mobility to promotions. This omission gives an incomplete picture of mobility. Our article shows how quits and promotions have distinctly different consequences for the core workforce, despite both mobility types being labelled</w:t>
+        <w:t xml:space="preserve">Studies overwhelmingly focus on the effects quitting without explicitly comparing this mobility to promotions. This omission gives an incomplete picture of mobility. Our article shows that quits and promotions have distinctly different consequences for the core workforce, despite both mobility types being labelled</w:t>
       </w:r>
       <w:r>
         <w:t xml:space="preserve"> </w:t>
@@ -270,7 +273,7 @@
         <w:t xml:space="preserve">”</w:t>
       </w:r>
       <w:r>
-        <w:t xml:space="preserve">. Focusing on one form of mobility tells only half the story of mobility and outcomes. Our analysis helps to understand inequality in earnings and working conditions; core workers who are able to pursue promotion are rewarded objectively; workers who quit for a new employer seek a better job-fit.</w:t>
+        <w:t xml:space="preserve">. Our analysis helps to understand inequality in earnings and working conditions; core workers who are able to pursue promotion are rewarded objectively; workers who quit for a new employer seek a better job-fit.</w:t>
       </w:r>
     </w:p>
     <w:p>
@@ -291,7 +294,7 @@
         </w:numPr>
       </w:pPr>
       <w:r>
-        <w:t xml:space="preserve">Job mobility is an important concept in earnings inequality research. A central assumption in the topic states voluntary mobility stems from the promise of</w:t>
+        <w:t xml:space="preserve">Job mobility is a key mechanism in correcting job-fit and improving earnings. Authors assume that job mobility is of interest to workers because it is driven by the promise of</w:t>
       </w:r>
       <w:r>
         <w:t xml:space="preserve"> </w:t>
@@ -318,7 +321,7 @@
         <w:t xml:space="preserve">(Gesthuizen and Dagevos 2008; Le Grand and Tåhlin 2002; Kalleberg and Sorensen 1979)</w:t>
       </w:r>
       <w:r>
-        <w:t xml:space="preserve">. This assumption is found in both</w:t>
+        <w:t xml:space="preserve">. This assumption is found in both the</w:t>
       </w:r>
       <w:r>
         <w:t xml:space="preserve"> </w:t>
@@ -348,16 +351,25 @@
         <w:t xml:space="preserve"> </w:t>
       </w:r>
       <w:r>
-        <w:t xml:space="preserve">theories of mobility, as well as several sociological theories, widely cited in labour market inequality research</w:t>
-      </w:r>
-      <w:r>
-        <w:t xml:space="preserve"> </w:t>
-      </w:r>
-      <w:r>
-        <w:t xml:space="preserve">(Schmelzer 2010; Jovanovic 1979; Sørensen 1975; Burdett 1978)</w:t>
-      </w:r>
-      <w:r>
-        <w:t xml:space="preserve">. These theories can easily apply to internal promotions as well as external quits. Despite this, empirical studies tend to focus on external mobility, ignoring the effects of promotions (Le Grand Tahlin; Kalleberg and Maastekaasa). This offers an incomplete picture of mobility types.</w:t>
+        <w:t xml:space="preserve">approaches, as well as several sociological theories, widely cited in inequality research</w:t>
+      </w:r>
+      <w:r>
+        <w:t xml:space="preserve"> </w:t>
+      </w:r>
+      <w:r>
+        <w:t xml:space="preserve">(Schmelzer 2010; Jovanovic 1979; Aage B Sørensen 1975; Burdett 1978)</w:t>
+      </w:r>
+      <w:r>
+        <w:t xml:space="preserve">. These theories can easily apply to internal promotions as well as external quits. However, empirical studies tend to focus on external mobility, ignoring the effects of promotions</w:t>
+      </w:r>
+      <w:r>
+        <w:t xml:space="preserve"> </w:t>
+      </w:r>
+      <w:r>
+        <w:t xml:space="preserve">(Le Grand and Tåhlin 2002; Kalleberg and Mastekaasa 2001)</w:t>
+      </w:r>
+      <w:r>
+        <w:t xml:space="preserve">. This approach offers an incomplete view of mobility and its consequences.</w:t>
       </w:r>
     </w:p>
     <w:p>
@@ -368,7 +380,25 @@
         </w:numPr>
       </w:pPr>
       <w:r>
-        <w:t xml:space="preserve">The topic of job mobility is underdeveloped in two ways. First, researchers have tended to focus more on the likelihood of mobility than on its consequences (Steenackers 2016; Hachen Jr 1990; Hachen Jr 1992). Second, when exploring the consequences of mobility, authors focus on the impact of quits and ignore the impact of promotions (Kronberg 2013; Kronberg 2014; Ruiz 2004).</w:t>
+        <w:t xml:space="preserve">The topic of job mobility is underdeveloped in two ways. First, researchers focus more on the likelihood of mobility than on its consequences</w:t>
+      </w:r>
+      <w:r>
+        <w:t xml:space="preserve"> </w:t>
+      </w:r>
+      <w:r>
+        <w:t xml:space="preserve">(Steenackers and Guerry 2016; Hachen Jr 1990; Hachen Jr 1992)</w:t>
+      </w:r>
+      <w:r>
+        <w:t xml:space="preserve">. Second, when exploring the consequences of mobility, authors focus on the impact of quits and ignore the impact of promotions</w:t>
+      </w:r>
+      <w:r>
+        <w:t xml:space="preserve"> </w:t>
+      </w:r>
+      <w:r>
+        <w:t xml:space="preserve">(Kronberg 2014; Kronberg 2013; Caparrós Ruiz, Lucía Navarro Gómez, and Federico Rueda Narváez 2004)</w:t>
+      </w:r>
+      <w:r>
+        <w:t xml:space="preserve">. We propose tackling these limitations here.</w:t>
       </w:r>
     </w:p>
     <w:p>
@@ -379,7 +409,16 @@
         </w:numPr>
       </w:pPr>
       <w:r>
-        <w:t xml:space="preserve">The aim of this article is two-fold. First, we compare the effects of internal and external job mobility for the core workforce. Do these mobility types have similar effects and do they carry similar rewards for workers? Second, we estimate mobility’s impact on subjective and objective outcomes. Comparing and contrasting the effects of quits and promotions on subjective and objective outcomes informs recent debates over the motivations behind job mobility (Kalleberg and Maou 2018; Steenackers 2016). Is mobility used to correct the</w:t>
+        <w:t xml:space="preserve">This article has two aims. First, we compare the effects of internal and external job mobility for the core workforce. Do these mobility types have similar effects and do they carry similar rewards for workers? Second, we estimate mobility’s impact on subjective and objective outcomes. Comparing and contrasting the effects of quits and promotions on subjective and objective outcomes informs recent debates over the motivations tied to job mobility</w:t>
+      </w:r>
+      <w:r>
+        <w:t xml:space="preserve"> </w:t>
+      </w:r>
+      <w:r>
+        <w:t xml:space="preserve">(Mouw and Kalleberg 2010; Steenackers and Guerry 2016)</w:t>
+      </w:r>
+      <w:r>
+        <w:t xml:space="preserve">. Is mobility used to correct the</w:t>
       </w:r>
       <w:r>
         <w:t xml:space="preserve"> </w:t>
@@ -408,7 +447,34 @@
         </w:numPr>
       </w:pPr>
       <w:r>
-        <w:t xml:space="preserve">We use the British Household Panel Survey as a representative sample of British workers. Our approach has three strengths. First, we use explicit measures of quits and promotions. A review of the literature shows that authors often sample and operationalise mobile workers in complex ways, some of which may be invalid (Steenacker 2016; Kalleberg and Mastekaasa; Keith and Williams). Second, we consider outcomes other than objective pay. By including subjective outcomes, we capture bargains made by workers who move within or between firms (Latzke et al 2012; Dwyer 2004; Kalleberg and Mastekaasa 2001). Third, we accept recent suggestions and use longitudinal data. In this way we explore the effects of moving positions rather than comparing movers to non-movers (Reichelt and Abraham 2017; Cha 2014; Ruiz 2004).</w:t>
+        <w:t xml:space="preserve">We use the British Household Panel Survey as a representative sample of British workers. Our approach has three strengths. First, we use explicit measures of quits and promotions. A review of the literature shows that authors often sample and operationalise mobile workers in complex ways, some of which may not be valid</w:t>
+      </w:r>
+      <w:r>
+        <w:t xml:space="preserve"> </w:t>
+      </w:r>
+      <w:r>
+        <w:t xml:space="preserve">(Steenackers and Guerry 2016; Kalleberg and Mastekaasa 2001; Keith and McWilliams 1997; Keith and McWilliams 1995)</w:t>
+      </w:r>
+      <w:r>
+        <w:t xml:space="preserve">. Second, we consider outcomes other than objective pay. By including subjective outcomes, we capture bargains and compromises made by workers who move within or between firms</w:t>
+      </w:r>
+      <w:r>
+        <w:t xml:space="preserve"> </w:t>
+      </w:r>
+      <w:r>
+        <w:t xml:space="preserve">(Latzke et al. 2016; Dwyer 2004; Kalleberg and Mastekaasa 2001)</w:t>
+      </w:r>
+      <w:r>
+        <w:t xml:space="preserve">. Third, we accept recent suggestions and use longitudinal data. In this way we explore the effects of moving positions rather than comparing movers to non-movers</w:t>
+      </w:r>
+      <w:r>
+        <w:t xml:space="preserve"> </w:t>
+      </w:r>
+      <w:r>
+        <w:t xml:space="preserve">(Reichelt and Abraham 2017; Cha 2014; Caparrós Ruiz, Lucía Navarro Gómez, and Federico Rueda Narváez 2004)</w:t>
+      </w:r>
+      <w:r>
+        <w:t xml:space="preserve">.</w:t>
       </w:r>
     </w:p>
     <w:p>
@@ -419,7 +485,7 @@
         </w:numPr>
       </w:pPr>
       <w:r>
-        <w:t xml:space="preserve">Two findings are offered. First, voluntary mobility is common; quits and promotions are equally likely and are the dominant form of mobility among core workers. Second, internal and external mobility are distinctly different mechanisms with separate effects on outcomes. Internal mobility has the strongest effect on earnings growth, while external mobility has the strongest effect on subjective feelings about work. Crucially, there is no evidence that quits act as a substitute for promotions. Instead, British workers may be using external mobility to correct job-fit, instead of attainment as it is described in the literature. In this way,</w:t>
+        <w:t xml:space="preserve">We offer two findings. First, voluntary mobility is common; quits and promotions are equally likely and are the dominant form of mobility among core workers. Second, internal and external mobility are distinctly different mechanisms with separate effects on outcomes. Internal mobility has the strongest effect on earnings growth, while external mobility has the strongest effect on subjective feelings about work. Crucially, there is no evidence that quits are a substitute for promotions. Instead, British workers may be using external mobility to correct job-fit, and not adjusting earnings growth as it is described in the literature. In this way,</w:t>
       </w:r>
       <w:r>
         <w:t xml:space="preserve"> </w:t>
@@ -455,7 +521,16 @@
         <w:t xml:space="preserve"> </w:t>
       </w:r>
       <w:r>
-        <w:t xml:space="preserve">move a worker’s career forward (Hirschman 1982).</w:t>
+        <w:t xml:space="preserve">move a worker’s career forward</w:t>
+      </w:r>
+      <w:r>
+        <w:t xml:space="preserve"> </w:t>
+      </w:r>
+      <w:r>
+        <w:t xml:space="preserve">(Hirschman 1982)</w:t>
+      </w:r>
+      <w:r>
+        <w:t xml:space="preserve">.</w:t>
       </w:r>
     </w:p>
     <w:p>
@@ -484,7 +559,37 @@
         <w:pStyle w:val="FirstParagraph"/>
       </w:pPr>
       <w:r>
-        <w:t xml:space="preserve">Workers are assumed to seek the highest level of compensation possible (Sorensen 1975; Sorensens 1978). Voluntary job mobility may be one strategy to achieve this, wether within firms (gesthuizen; Altahuser and Kalleber; Althauser) or between them (jovanovic; burdett; Keith and Williams).</w:t>
+        <w:t xml:space="preserve">Workers seek the highest level of compensation possible</w:t>
+      </w:r>
+      <w:r>
+        <w:t xml:space="preserve"> </w:t>
+      </w:r>
+      <w:r>
+        <w:t xml:space="preserve">(Aage B Sørensen 1975; Aage Bøttger Sørensen and Tuma 1978)</w:t>
+      </w:r>
+      <w:r>
+        <w:t xml:space="preserve">. Voluntary mobility may be one way of achieving this, whether within firms</w:t>
+      </w:r>
+      <w:r>
+        <w:t xml:space="preserve"> </w:t>
+      </w:r>
+      <w:r>
+        <w:t xml:space="preserve">(Gesthuizen and Dagevos 2008; Gesthuizen 2009; Althauser and Kalleberg 1981)</w:t>
+      </w:r>
+      <w:r>
+        <w:t xml:space="preserve"> </w:t>
+      </w:r>
+      <w:r>
+        <w:t xml:space="preserve">or between them</w:t>
+      </w:r>
+      <w:r>
+        <w:t xml:space="preserve"> </w:t>
+      </w:r>
+      <w:r>
+        <w:t xml:space="preserve">(Jovanovic 1979; Burdett 1978; Keith and McWilliams 1997)</w:t>
+      </w:r>
+      <w:r>
+        <w:t xml:space="preserve">.</w:t>
       </w:r>
     </w:p>
     <w:p>
@@ -492,7 +597,7 @@
         <w:pStyle w:val="BodyText"/>
       </w:pPr>
       <w:r>
-        <w:t xml:space="preserve">In economics, job mobility is understood through two approaches; the</w:t>
+        <w:t xml:space="preserve">In economics, mobility is understood through two approaches; the</w:t>
       </w:r>
       <w:r>
         <w:t xml:space="preserve"> </w:t>
@@ -507,7 +612,7 @@
         <w:t xml:space="preserve"> </w:t>
       </w:r>
       <w:r>
-        <w:t xml:space="preserve">approach relies on two reservation wages, X and Y (where X&lt;Y). Reservation wage X draws a worker into employment, while reservation wage Y draws a worker to a new position. Mobility between positions can only occur if workers see financial gains;</w:t>
+        <w:t xml:space="preserve">approach relies on two reservation wages, X and Y (where X&lt;Y). Reservation wage X draws workers into employment, while reservation wage Y draws workers to new positions. Mobility between positions can only occur if workers see financial gain in changing positions;</w:t>
       </w:r>
       <w:r>
         <w:t xml:space="preserve"> </w:t>
@@ -534,10 +639,19 @@
         <w:t xml:space="preserve"> </w:t>
       </w:r>
       <w:r>
-        <w:t xml:space="preserve">(Burdett 1970; p212). Here, mobility is driven by the promise of higher wages, which results in workers pursuing</w:t>
-      </w:r>
-      <w:r>
-        <w:t xml:space="preserve"> </w:t>
+        <w:t xml:space="preserve">(Burdett 1978, p212)</w:t>
+      </w:r>
+      <w:r>
+        <w:t xml:space="preserve">. Here, mobility is driven by the promise of wages, which results in</w:t>
+      </w:r>
+      <w:r>
+        <w:t xml:space="preserve"> </w:t>
+      </w:r>
+      <w:r>
+        <w:rPr>
+          <w:i/>
+        </w:rPr>
+        <w:t xml:space="preserve">“</w:t>
       </w:r>
       <w:r>
         <w:rPr>
@@ -546,6 +660,12 @@
         <w:t xml:space="preserve">wage quits</w:t>
       </w:r>
       <w:r>
+        <w:rPr>
+          <w:i/>
+        </w:rPr>
+        <w:t xml:space="preserve">”</w:t>
+      </w:r>
+      <w:r>
         <w:t xml:space="preserve">. The</w:t>
       </w:r>
       <w:r>
@@ -561,7 +681,16 @@
         <w:t xml:space="preserve"> </w:t>
       </w:r>
       <w:r>
-        <w:t xml:space="preserve">approach (Jovanovic 1979) sees mobility as stemming from a mismatch between a worker’s skills and her earnings or conditions. Since work is essentially an</w:t>
+        <w:t xml:space="preserve">approach sees mobility as stemming from a mismatch between a worker’s skills and her earnings or conditions</w:t>
+      </w:r>
+      <w:r>
+        <w:t xml:space="preserve"> </w:t>
+      </w:r>
+      <w:r>
+        <w:t xml:space="preserve">(Jovanovic 1979)</w:t>
+      </w:r>
+      <w:r>
+        <w:t xml:space="preserve">. Since work is an</w:t>
       </w:r>
       <w:r>
         <w:t xml:space="preserve"> </w:t>
@@ -576,7 +705,16 @@
         <w:t xml:space="preserve">”</w:t>
       </w:r>
       <w:r>
-        <w:t xml:space="preserve">, workers take time to evaluate whether their productivity fits with their compensation (Ruiz). If there a mismatch exists, workers correct this by pursuing new positions (Sorensen 1970; Jovanovic 1970). In this approach too, mobility is assumed the best mechanism to improve worker outcomes, which can be either earnings or conditions.</w:t>
+        <w:t xml:space="preserve">, workers take time to evaluate whether their productivity fits with their compensation. If a mismatch exists, workers correct this by pursuing new positions</w:t>
+      </w:r>
+      <w:r>
+        <w:t xml:space="preserve"> </w:t>
+      </w:r>
+      <w:r>
+        <w:t xml:space="preserve">(Aage Bøttger Sørensen and Kalleberg 1977; Jovanovic 1979)</w:t>
+      </w:r>
+      <w:r>
+        <w:t xml:space="preserve">. In this approach too, mobility is (assumedly) the best mechanism to improve earnings or conditions.</w:t>
       </w:r>
     </w:p>
     <w:p>
@@ -584,7 +722,7 @@
         <w:pStyle w:val="BodyText"/>
       </w:pPr>
       <w:r>
-        <w:t xml:space="preserve">Sociology also sees mobility as a mechanism which moves workers to</w:t>
+        <w:t xml:space="preserve">In sociology, mobility is also assumed to move workers to</w:t>
       </w:r>
       <w:r>
         <w:t xml:space="preserve"> </w:t>
@@ -602,7 +740,19 @@
         <w:t xml:space="preserve"> </w:t>
       </w:r>
       <w:r>
-        <w:t xml:space="preserve">jobs. Sørensen (1975: p460) suggests</w:t>
+        <w:t xml:space="preserve">jobs.</w:t>
+      </w:r>
+      <w:r>
+        <w:t xml:space="preserve"> </w:t>
+      </w:r>
+      <w:r>
+        <w:t xml:space="preserve">Aage B Sørensen (1975 p460)</w:t>
+      </w:r>
+      <w:r>
+        <w:t xml:space="preserve"> </w:t>
+      </w:r>
+      <w:r>
+        <w:t xml:space="preserve">proposes</w:t>
       </w:r>
       <w:r>
         <w:t xml:space="preserve"> </w:t>
@@ -626,7 +776,19 @@
         <w:t xml:space="preserve">”</w:t>
       </w:r>
       <w:r>
-        <w:t xml:space="preserve">; while Hachen (1990: p 320) claims</w:t>
+        <w:t xml:space="preserve">; while</w:t>
+      </w:r>
+      <w:r>
+        <w:t xml:space="preserve"> </w:t>
+      </w:r>
+      <w:r>
+        <w:t xml:space="preserve">Hachen Jr (1990 p320)</w:t>
+      </w:r>
+      <w:r>
+        <w:t xml:space="preserve"> </w:t>
+      </w:r>
+      <w:r>
+        <w:t xml:space="preserve">claims</w:t>
       </w:r>
       <w:r>
         <w:t xml:space="preserve"> </w:t>
@@ -650,7 +812,7 @@
         <w:t xml:space="preserve">”</w:t>
       </w:r>
       <w:r>
-        <w:t xml:space="preserve">. Since rewards are assumed specific to positions in a labour market, only a change in positions can lead to a change in rewards, or</w:t>
+        <w:t xml:space="preserve">. Since sociologists see rewards as tied to specific positions in a labour market, they often see a change in position as the best mechanism to improve rewards; in other words</w:t>
       </w:r>
       <w:r>
         <w:t xml:space="preserve"> </w:t>
@@ -677,7 +839,13 @@
         <w:t xml:space="preserve"> </w:t>
       </w:r>
       <w:r>
-        <w:t xml:space="preserve">(Aage B Sørensen 1977: p967).</w:t>
+        <w:t xml:space="preserve">[</w:t>
+      </w:r>
+      <w:r>
+        <w:t xml:space="preserve">Aage B Sørensen (1977)</w:t>
+      </w:r>
+      <w:r>
+        <w:t xml:space="preserve">; p967].</w:t>
       </w:r>
     </w:p>
     <w:p>
@@ -685,22 +853,22 @@
         <w:pStyle w:val="BodyText"/>
       </w:pPr>
       <w:r>
-        <w:t xml:space="preserve">Few of the theories above, especially those in sociology, differentiate between quits and promotions. Most authors only suggest a relationship between a given position and the next position; the channels which secure the second position are irrelevant. Thus, the theories above can easily apply to internal promotions as well as external quits. Despite this, the literature around job mobility focuses heavily on external changes to new employers. Invaraibly, these artciles frame quitting as a strategy to improve outcomes. Whats more, among the few papers which</w:t>
-      </w:r>
-      <w:r>
-        <w:t xml:space="preserve"> </w:t>
-      </w:r>
-      <w:r>
-        <w:rPr>
-          <w:i/>
-        </w:rPr>
-        <w:t xml:space="preserve">have</w:t>
-      </w:r>
-      <w:r>
-        <w:t xml:space="preserve"> </w:t>
-      </w:r>
-      <w:r>
-        <w:t xml:space="preserve">compared internal and external mobility; there is concensus that mobility types lead workers to different outcomes, and at least some evidence that internal mobility yields greater gains than external mobility. We summarise these below.</w:t>
+        <w:t xml:space="preserve">Few of the theories above, especially those in sociology, differentiate between quits and promotions. Most only suggest a relationship between a given position and the next position; the channels which secure the second position are irrelevant. The theories above can easily apply to internal promotions as well as external quits. Despite this, the literature around job mobility focuses heavily on external changes to new employers. As a result, these articles frame quitting as a strategy to improve outcomes. What is more, the few papers which</w:t>
+      </w:r>
+      <w:r>
+        <w:t xml:space="preserve"> </w:t>
+      </w:r>
+      <w:r>
+        <w:rPr>
+          <w:i/>
+        </w:rPr>
+        <w:t xml:space="preserve">do</w:t>
+      </w:r>
+      <w:r>
+        <w:t xml:space="preserve"> </w:t>
+      </w:r>
+      <w:r>
+        <w:t xml:space="preserve">compare internal and external mobility often show how these mobility types lead workers to different outcomes. Further, there is significant evidence that internal mobility yields greater gains for movers than external mobility. We summarise these papers below.</w:t>
       </w:r>
     </w:p>
     <w:p>
@@ -736,7 +904,25 @@
         <w:pStyle w:val="FirstParagraph"/>
       </w:pPr>
       <w:r>
-        <w:t xml:space="preserve">Mobility’s consequences are somewhat understudied. Traditionally, authors have focused more on predicting mobility than its effects (Steenacker 2016; Fuller 2008; Pavlopoulos et al. 2007; Ruiz 2004; Le Grand and Tåhlin 2002). Among existing studies, conclusions on the effects of mobility differ depending on whether internal promotions are included. In order to illustrate the point, we split the literature into two camps; first, studies where authors estimate the impact of external quits alone; second, studies which compare and contrast the effects of internal and external mobility. Studies which estimate the effect of quitting, frame quits as mechanisms for improving most outcomes. Studies which compare and contrast internal and external mobility hold different conclusions. Here, internal mobility yields higher objective returns, but lower subjective returns. At the very least, internal and external mobility yield different outcomes for workers, which suggests two separate mechanisms for workers to use (Kalleberg and Mastekaasa 2001; Gesthuizen and Dagevos 2008; Dwyer 2004). A brief summary follows.</w:t>
+        <w:t xml:space="preserve">Mobility’s consequences are understudied. Traditionally, authors have focused more on predicting mobility than its effects</w:t>
+      </w:r>
+      <w:r>
+        <w:t xml:space="preserve"> </w:t>
+      </w:r>
+      <w:r>
+        <w:t xml:space="preserve">(Steenackers and Guerry 2016; Le Grand and Tåhlin 2002; Fuller 2008; Pavlopoulos et al. 2007; Caparrós Ruiz, Lucía Navarro Gómez, and Federico Rueda Narváez 2004)</w:t>
+      </w:r>
+      <w:r>
+        <w:t xml:space="preserve">. Conclusions on the effects of mobility differ depending on whether internal promotions are included in the analysis. In order to illustrate the point, we split the literature into two camps; first, studies where authors estimate the impact of external quits alone; second, studies which compare and contrast the effects of internal and external mobility. Studies which estimate the effect of quitting, frame quits as mechanisms for improving most outcomes. Studies which compare and contrast internal and external mobility hold different conclusions. Here, internal mobility is shown to yield higher objective returns, but lower subjective returns. At the very least, internal and external mobility yield different outcomes for workers, which suggests two separate mechanisms for changing outcomes at work</w:t>
+      </w:r>
+      <w:r>
+        <w:t xml:space="preserve"> </w:t>
+      </w:r>
+      <w:r>
+        <w:t xml:space="preserve">(Kalleberg and Mastekaasa 2001; gesthuizen2008mismatching; Gesthuizen 2009; Dwyer 2004)</w:t>
+      </w:r>
+      <w:r>
+        <w:t xml:space="preserve">. A brief summary follows.</w:t>
       </w:r>
     </w:p>
     <w:p>
@@ -754,7 +940,46 @@
         <w:pStyle w:val="FirstParagraph"/>
       </w:pPr>
       <w:r>
-        <w:t xml:space="preserve">Generally, authors find a positive relationship between external mobility and outcomes. Whether these are subjective (Sallaz 2017; Kalleberg and Mastekaasa 2001) or objective (Kronberg 2013; Kronberg 2014; Cha 2014; Reichelt and Abraham 2017; Ruiz et al 2004), workers who quit tend to move to more favourable positions; even when remaining in a similar occupation (Le Grand and Tåhlin 2002). When workers report worse outcomes after a move, these tend to be framed as concessions for greater gains in other outcomes. For example, voluntary downward mobility in the US has lead many workers to lower paying positions with greater opportunities or conditions (Sallaz 2017; Dwyer 2004).</w:t>
+        <w:t xml:space="preserve">Generally, authors typically find a positive relationship between external mobility and outcomes. Whether these are subjective</w:t>
+      </w:r>
+      <w:r>
+        <w:t xml:space="preserve"> </w:t>
+      </w:r>
+      <w:r>
+        <w:t xml:space="preserve">(Sallaz 2017; Kalleberg and Mastekaasa 2001)</w:t>
+      </w:r>
+      <w:r>
+        <w:t xml:space="preserve"> </w:t>
+      </w:r>
+      <w:r>
+        <w:t xml:space="preserve">or objective</w:t>
+      </w:r>
+      <w:r>
+        <w:t xml:space="preserve"> </w:t>
+      </w:r>
+      <w:r>
+        <w:t xml:space="preserve">(Kronberg 2013; Kronberg 2014; Cha 2014; Reichelt and Abraham 2017)</w:t>
+      </w:r>
+      <w:r>
+        <w:t xml:space="preserve">, workers who quit tend to move to more favourable positions; even when remaining in a similar occupation</w:t>
+      </w:r>
+      <w:r>
+        <w:t xml:space="preserve"> </w:t>
+      </w:r>
+      <w:r>
+        <w:t xml:space="preserve">(Le Grand and Tåhlin 2002)</w:t>
+      </w:r>
+      <w:r>
+        <w:t xml:space="preserve">. When workers report worse outcomes after a move, authors tend to frame these as concessions for greater gains in other outcomes. For example, voluntary downward mobility in the US has lead many workers to lower paying positions with greater opportunities or greater work-life balance</w:t>
+      </w:r>
+      <w:r>
+        <w:t xml:space="preserve"> </w:t>
+      </w:r>
+      <w:r>
+        <w:t xml:space="preserve">(Sallaz 2017; Dwyer 2004)</w:t>
+      </w:r>
+      <w:r>
+        <w:t xml:space="preserve">.</w:t>
       </w:r>
     </w:p>
     <w:p>
@@ -762,7 +987,25 @@
         <w:pStyle w:val="BodyText"/>
       </w:pPr>
       <w:r>
-        <w:t xml:space="preserve">In terms of objective pay, workers who quit move to higher paying positions (Kronberg 2014; Kronberg 2013; Schmelzer 2012; Ruiz et al. Keith and Williams 197x). The effect is also significant over the long-term, and is increasing for some workers (Latzke et al. 2016; Kronberg 2014). Even when models correct for individual heterogeneity (where certain workers are more likely to quit than others),</w:t>
+        <w:t xml:space="preserve">In terms of objective pay, workers who quit move to higher paying positions</w:t>
+      </w:r>
+      <w:r>
+        <w:t xml:space="preserve"> </w:t>
+      </w:r>
+      <w:r>
+        <w:t xml:space="preserve">(Kronberg 2014; Kronberg 2013; Schmelzer 2010; Caparrós Ruiz, Lucía Navarro Gómez, and Federico Rueda Narváez 2004)</w:t>
+      </w:r>
+      <w:r>
+        <w:t xml:space="preserve">. The effect is also significant over the long-term, and is increasing for some workers</w:t>
+      </w:r>
+      <w:r>
+        <w:t xml:space="preserve"> </w:t>
+      </w:r>
+      <w:r>
+        <w:t xml:space="preserve">(Latzke et al. 2016; Kronberg 2014)</w:t>
+      </w:r>
+      <w:r>
+        <w:t xml:space="preserve">. Even when models correct for individual heterogeneity (where certain workers are more likely to quit than others),</w:t>
       </w:r>
       <w:r>
         <w:t xml:space="preserve"> </w:t>
@@ -780,7 +1023,16 @@
         <w:t xml:space="preserve"> </w:t>
       </w:r>
       <w:r>
-        <w:t xml:space="preserve">quits lead to better paid positions with new employers (Fuller 2008; Keith and Williams).</w:t>
+        <w:t xml:space="preserve">quits lead to better paid positions with new employers</w:t>
+      </w:r>
+      <w:r>
+        <w:t xml:space="preserve"> </w:t>
+      </w:r>
+      <w:r>
+        <w:t xml:space="preserve">(Fuller 2008; Keith and McWilliams 1995)</w:t>
+      </w:r>
+      <w:r>
+        <w:t xml:space="preserve">.</w:t>
       </w:r>
     </w:p>
     <w:p>
@@ -788,7 +1040,55 @@
         <w:pStyle w:val="BodyText"/>
       </w:pPr>
       <w:r>
-        <w:t xml:space="preserve">There are some caveats to the effect. First, Latzke et al. (2016) and Schmelzer (2016; 2012; 2010) find that the benefits of external mobility depend largely on direct external mobility, where workers avoid unemployment and move from one position directly to another. Successful transitions from one job to another require workers to search for opportunities</w:t>
+        <w:t xml:space="preserve">There are some caveats to the effect. First,</w:t>
+      </w:r>
+      <w:r>
+        <w:t xml:space="preserve"> </w:t>
+      </w:r>
+      <w:r>
+        <w:t xml:space="preserve">Latzke et al. (2016)</w:t>
+      </w:r>
+      <w:r>
+        <w:t xml:space="preserve">,</w:t>
+      </w:r>
+      <w:r>
+        <w:t xml:space="preserve"> </w:t>
+      </w:r>
+      <w:r>
+        <w:t xml:space="preserve">Schmelzer (2010)</w:t>
+      </w:r>
+      <w:r>
+        <w:t xml:space="preserve">, and</w:t>
+      </w:r>
+      <w:r>
+        <w:t xml:space="preserve"> </w:t>
+      </w:r>
+      <w:r>
+        <w:t xml:space="preserve">Schmelzer and Ramos (2015)</w:t>
+      </w:r>
+      <w:r>
+        <w:t xml:space="preserve"> </w:t>
+      </w:r>
+      <w:r>
+        <w:t xml:space="preserve">find that the premium of quits depends largely on</w:t>
+      </w:r>
+      <w:r>
+        <w:t xml:space="preserve"> </w:t>
+      </w:r>
+      <w:r>
+        <w:t xml:space="preserve">“</w:t>
+      </w:r>
+      <w:r>
+        <w:t xml:space="preserve">direct</w:t>
+      </w:r>
+      <w:r>
+        <w:t xml:space="preserve">”</w:t>
+      </w:r>
+      <w:r>
+        <w:t xml:space="preserve"> </w:t>
+      </w:r>
+      <w:r>
+        <w:t xml:space="preserve">mobility, where workers avoid unemployment and move from one position directly to another. Successful transitions from one job to another require workers to search for opportunities</w:t>
       </w:r>
       <w:r>
         <w:t xml:space="preserve"> </w:t>
@@ -800,7 +1100,37 @@
         <w:t xml:space="preserve">on the job</w:t>
       </w:r>
       <w:r>
-        <w:t xml:space="preserve">. Second, there are significant differences between workers in the mobility-outcomes relationship. The positive effect of quitting may be mitigated by worker characteristics, where men benefit from mobility more than women, and white workers gain from mobility more than black workers (kronberg 2014; kronberg 2013). However worker differences are not always replicated in other studies, and generally authors agree that core workers tend to benefit from external mobility (Ruiz et al. 2004; Cha 2012; Fuller 2008).</w:t>
+        <w:t xml:space="preserve">. In other words, the premium tied to changing positions is reliant on</w:t>
+      </w:r>
+      <w:r>
+        <w:t xml:space="preserve"> </w:t>
+      </w:r>
+      <w:r>
+        <w:rPr>
+          <w:i/>
+        </w:rPr>
+        <w:t xml:space="preserve">researvation wage Y</w:t>
+      </w:r>
+      <w:r>
+        <w:t xml:space="preserve">, mentioned above. Second, there are significant differences between workers in the mobility-outcomes relationship. The positive effect of quitting may be mitigated by worker characteristics, where men benefit from mobility more than women, and white workers gain more from mobility than black workers</w:t>
+      </w:r>
+      <w:r>
+        <w:t xml:space="preserve"> </w:t>
+      </w:r>
+      <w:r>
+        <w:t xml:space="preserve">(Kronberg 2014; Kronberg 2013)</w:t>
+      </w:r>
+      <w:r>
+        <w:t xml:space="preserve">. However worker differences are not always replicated in other studies, and generally authors agree that core workers tend to benefit from external mobility</w:t>
+      </w:r>
+      <w:r>
+        <w:t xml:space="preserve"> </w:t>
+      </w:r>
+      <w:r>
+        <w:t xml:space="preserve">(Caparrós Ruiz, Lucía Navarro Gómez, and Federico Rueda Narváez 2004; Cha 2014; Fuller 2008)</w:t>
+      </w:r>
+      <w:r>
+        <w:t xml:space="preserve">.</w:t>
       </w:r>
     </w:p>
     <w:p>
@@ -826,7 +1156,19 @@
         <w:t xml:space="preserve"> </w:t>
       </w:r>
       <w:r>
-        <w:t xml:space="preserve">outcomes, external mobility also leads to better positions. Sallaz (2017) finds that call centre workers with poor conditions see quitting as a strategy to improve these, even when moving to lower paid positions. Here, workers are motivated to leave</w:t>
+        <w:t xml:space="preserve">outcomes, external mobility also leads to better positions.</w:t>
+      </w:r>
+      <w:r>
+        <w:t xml:space="preserve"> </w:t>
+      </w:r>
+      <w:r>
+        <w:t xml:space="preserve">Sallaz (2017)</w:t>
+      </w:r>
+      <w:r>
+        <w:t xml:space="preserve"> </w:t>
+      </w:r>
+      <w:r>
+        <w:t xml:space="preserve">finds call centre workers with poor conditions see quitting as a strategy to improve outcomes, even when moving to lower paid positions. Here, workers are motivated to leave</w:t>
       </w:r>
       <w:r>
         <w:t xml:space="preserve"> </w:t>
@@ -844,7 +1186,19 @@
         <w:t xml:space="preserve"> </w:t>
       </w:r>
       <w:r>
-        <w:t xml:space="preserve">jobs and are willing to accept less money for better opportunities. Dwyer (2004) too argues that downward wage mobility is an explicit strategy to improve conditions with new employers. In both examples, workers trade pay for better</w:t>
+        <w:t xml:space="preserve">jobs and are willing to accept less money for better future opportunities and conditions.</w:t>
+      </w:r>
+      <w:r>
+        <w:t xml:space="preserve"> </w:t>
+      </w:r>
+      <w:r>
+        <w:t xml:space="preserve">Dwyer (2004)</w:t>
+      </w:r>
+      <w:r>
+        <w:t xml:space="preserve"> </w:t>
+      </w:r>
+      <w:r>
+        <w:t xml:space="preserve">too argues that downward wage mobility is an explicit strategy to improve conditions with new employers. In both examples, workers trade pay for better</w:t>
       </w:r>
       <w:r>
         <w:t xml:space="preserve"> </w:t>
@@ -889,7 +1243,19 @@
         <w:t xml:space="preserve"> </w:t>
       </w:r>
       <w:r>
-        <w:t xml:space="preserve">approach. Latzke et al find that external quits to a new employer also have a significant effect on satisfaction with work, and that the effect has remained strong over time.</w:t>
+        <w:t xml:space="preserve">approach.</w:t>
+      </w:r>
+      <w:r>
+        <w:t xml:space="preserve"> </w:t>
+      </w:r>
+      <w:r>
+        <w:t xml:space="preserve">Latzke et al. (2016)</w:t>
+      </w:r>
+      <w:r>
+        <w:t xml:space="preserve"> </w:t>
+      </w:r>
+      <w:r>
+        <w:t xml:space="preserve">show that external quits to a new employer also have a significant effect on satisfaction with work, and that the effect has remained strong over time. In short, mobility not only has a financial benefit to workers, but is said to have a subjective benefits too.</w:t>
       </w:r>
     </w:p>
     <w:p>
@@ -897,7 +1263,7 @@
         <w:pStyle w:val="BodyText"/>
       </w:pPr>
       <w:r>
-        <w:t xml:space="preserve">None of the authors above consider internal mobility or promotions as a means to improve outcomes, and so they take a limited view of</w:t>
+        <w:t xml:space="preserve">None of the authors above consider internal mobility or promotions as a means to improve outcomes. As a result, they take a limited view of</w:t>
       </w:r>
       <w:r>
         <w:t xml:space="preserve"> </w:t>
@@ -915,7 +1281,25 @@
         <w:t xml:space="preserve"> </w:t>
       </w:r>
       <w:r>
-        <w:t xml:space="preserve">mobility. Despite a decline in tenure and career opportunities (Cappelli Jacoby), internal careers are the main hope for the majority of the core workforce (Riggotti). It is also the</w:t>
+        <w:t xml:space="preserve">mobility. Despite a decline in firm tenure and career opportunities</w:t>
+      </w:r>
+      <w:r>
+        <w:t xml:space="preserve"> </w:t>
+      </w:r>
+      <w:r>
+        <w:t xml:space="preserve">(Cappelli 1999; Jacoby 1999)</w:t>
+      </w:r>
+      <w:r>
+        <w:t xml:space="preserve">, internal careers are the main hope for most workers</w:t>
+      </w:r>
+      <w:r>
+        <w:t xml:space="preserve"> </w:t>
+      </w:r>
+      <w:r>
+        <w:t xml:space="preserve">(Rigotti, Korek, and Otto 2014)</w:t>
+      </w:r>
+      <w:r>
+        <w:t xml:space="preserve">. It is also the</w:t>
       </w:r>
       <w:r>
         <w:t xml:space="preserve"> </w:t>
@@ -942,7 +1326,13 @@
         <w:t xml:space="preserve"> </w:t>
       </w:r>
       <w:r>
-        <w:t xml:space="preserve">(Ng et al 2007: p365). How does this mobility type compare with external mobility?</w:t>
+        <w:t xml:space="preserve">[</w:t>
+      </w:r>
+      <w:r>
+        <w:t xml:space="preserve">Ng et al. (2007)</w:t>
+      </w:r>
+      <w:r>
+        <w:t xml:space="preserve">; p365]. If workers quit a firm, one obvious opportunity cost to the decision is the chance of promotion. How does this mobility type compare to quits?</w:t>
       </w:r>
     </w:p>
     <w:p>
@@ -950,7 +1340,31 @@
         <w:pStyle w:val="BodyText"/>
       </w:pPr>
       <w:r>
-        <w:t xml:space="preserve">One key reason for its omission may be related to data. Both Fuller (2008) and Keith and McWilliams (1995) sample young workers from the National Longitudinal Survey of Youth, where mobility is defined as a split with the firm for family, involuntary, and</w:t>
+        <w:t xml:space="preserve">One key reason for the omission may be related to data. Both</w:t>
+      </w:r>
+      <w:r>
+        <w:t xml:space="preserve"> </w:t>
+      </w:r>
+      <w:r>
+        <w:t xml:space="preserve">Fuller (2008)</w:t>
+      </w:r>
+      <w:r>
+        <w:t xml:space="preserve"> </w:t>
+      </w:r>
+      <w:r>
+        <w:t xml:space="preserve">and</w:t>
+      </w:r>
+      <w:r>
+        <w:t xml:space="preserve"> </w:t>
+      </w:r>
+      <w:r>
+        <w:t xml:space="preserve">Keith and McWilliams (1995)</w:t>
+      </w:r>
+      <w:r>
+        <w:t xml:space="preserve"> </w:t>
+      </w:r>
+      <w:r>
+        <w:t xml:space="preserve">sample young workers from the National Longitudinal Survey of Youth, where only external mobility is measured. Further, mobility is defined as a split with the firm for family, involuntary, and</w:t>
       </w:r>
       <w:r>
         <w:t xml:space="preserve"> </w:t>
@@ -968,7 +1382,46 @@
         <w:t xml:space="preserve"> </w:t>
       </w:r>
       <w:r>
-        <w:t xml:space="preserve">reasons. None of these categories consider internal mobility. In Germany too, certain mobility captured by the German Socio-Economic Panel may be flawed (Kattenbach et al. 2014), forcing Reichelt and Abraham (2017) to use alternative data, and Schmelzer (2010) to drop internal mobility entirely. Thus, finding data on internal promotions and external job quits is challenging. Despite this, when internal promotions are included into predictive models, significant differences emerge between estimates.</w:t>
+        <w:t xml:space="preserve">reasons, which are later operationalised as</w:t>
+      </w:r>
+      <w:r>
+        <w:t xml:space="preserve"> </w:t>
+      </w:r>
+      <w:r>
+        <w:t xml:space="preserve">“</w:t>
+      </w:r>
+      <w:r>
+        <w:t xml:space="preserve">economic quits</w:t>
+      </w:r>
+      <w:r>
+        <w:t xml:space="preserve">”</w:t>
+      </w:r>
+      <w:r>
+        <w:t xml:space="preserve"> </w:t>
+      </w:r>
+      <w:r>
+        <w:t xml:space="preserve">for the analysis. In Germany too, internal mobility captured by the German Socio-Economic Panel may be flawed</w:t>
+      </w:r>
+      <w:r>
+        <w:t xml:space="preserve"> </w:t>
+      </w:r>
+      <w:r>
+        <w:t xml:space="preserve">(Kattenbach et al. 2014)</w:t>
+      </w:r>
+      <w:r>
+        <w:t xml:space="preserve">. This leads them and</w:t>
+      </w:r>
+      <w:r>
+        <w:t xml:space="preserve"> </w:t>
+      </w:r>
+      <w:r>
+        <w:t xml:space="preserve">Schmelzer (2010)</w:t>
+      </w:r>
+      <w:r>
+        <w:t xml:space="preserve"> </w:t>
+      </w:r>
+      <w:r>
+        <w:t xml:space="preserve">to drop internal mobility entirely. In short, finding data on internal promotions and external job quits is a challenge. Despite this, when internal promotions are included into job mobility analysis, significant differences emerge between the two mobility types.</w:t>
       </w:r>
     </w:p>
     <w:p>
@@ -986,7 +1439,31 @@
         <w:pStyle w:val="FirstParagraph"/>
       </w:pPr>
       <w:r>
-        <w:t xml:space="preserve">Studies comparing the consequences of quits and promotions are rarer than the above. However, when authors compare and contrast these mobilities they tend to highlight three wrinkles. First, internal mobility presents stronger and more significant earnings growth than external mobility (le grand tahlin; gesthuizen dagevos). Second, external mobility presents stronger and more significant effects on subjective outcomes than internal mobility (Gesthuizen 2008 2009). Lastly, internal mobility is associated with a mix of positive and negative consequences (Lup 2017, Rigotti. 2007). In short, if workers want to improve outcomes, they may have to consider which outcomes are in need of attention before committing to a mobility type.</w:t>
+        <w:t xml:space="preserve">Studies comparing the consequences of quits and promotions are rare. However, when authors compare and contrast these, three wrinkles typically emerge. First, internal mobility presents stronger and more significant earnings growth than external mobility</w:t>
+      </w:r>
+      <w:r>
+        <w:t xml:space="preserve"> </w:t>
+      </w:r>
+      <w:r>
+        <w:t xml:space="preserve">(Le Grand and Tåhlin 2002; Gesthuizen and Dagevos 2008)</w:t>
+      </w:r>
+      <w:r>
+        <w:t xml:space="preserve">. Second, external mobility presents stronger and more significant effects on subjective outcomes than internal mobility [</w:t>
+      </w:r>
+      <w:r>
+        <w:t xml:space="preserve">Gesthuizen (2009)</w:t>
+      </w:r>
+      <w:r>
+        <w:t xml:space="preserve">; gesthuizen2008mismatching]. Lastly, internal mobility is associated with a mix of positive and negative consequences</w:t>
+      </w:r>
+      <w:r>
+        <w:t xml:space="preserve"> </w:t>
+      </w:r>
+      <w:r>
+        <w:t xml:space="preserve">(Lup 2017; Rigotti, Korek, and Otto 2014)</w:t>
+      </w:r>
+      <w:r>
+        <w:t xml:space="preserve">. If workers want to improve outcomes, they may have to consider which outcomes are in need of attention before committing to a mobility type.</w:t>
       </w:r>
     </w:p>
     <w:p>
@@ -994,7 +1471,28 @@
         <w:pStyle w:val="BodyText"/>
       </w:pPr>
       <w:r>
-        <w:t xml:space="preserve">When compared, internal promotions yield greater and more significant earnings growth than external job quits (Le Grand and Tåhlin 2002; pavlopoulous; gesthuizen and dagevos). In Sweden Le Grand and Tahlin (2002) compare internal and external mobility, controlling for a variety of biases. They find internal promotion has the strongest effect on earnings, although external movement has a premium too. The effect is also</w:t>
+        <w:t xml:space="preserve">On the first point, mobility within the firm often results in far greater earnings growth than quitting</w:t>
+      </w:r>
+      <w:r>
+        <w:t xml:space="preserve"> </w:t>
+      </w:r>
+      <w:r>
+        <w:t xml:space="preserve">(Le Grand and Tåhlin 2002; Gesthuizen and Dagevos 2008; Pavlopoulos et al. 2007)</w:t>
+      </w:r>
+      <w:r>
+        <w:t xml:space="preserve">. In Sweden</w:t>
+      </w:r>
+      <w:r>
+        <w:t xml:space="preserve"> </w:t>
+      </w:r>
+      <w:r>
+        <w:t xml:space="preserve">Le Grand and Tåhlin (2002)</w:t>
+      </w:r>
+      <w:r>
+        <w:t xml:space="preserve"> </w:t>
+      </w:r>
+      <w:r>
+        <w:t xml:space="preserve">compare internal and external mobility, controlling for a variety of biases. They find internal promotions have the strongest effect on earnings growth, although external movement also carries a premium. The effect is also</w:t>
       </w:r>
       <w:r>
         <w:t xml:space="preserve"> </w:t>
@@ -1009,7 +1507,31 @@
         <w:t xml:space="preserve">”</w:t>
       </w:r>
       <w:r>
-        <w:t xml:space="preserve">, in that it remains when controlling for occupations. In the Netherlands Gesthuizen and Dagevos (2008) show internal promotion has the strongest effect on both earnings and socio-economic status. As before, external mobility also holds a premium for both outcomes, but these are weaker and less significant. One caveat to the effect, is that it may rely on a labour market’s institutional setting. Pavlopoulos et al (2007) analyse panel data from the UK and Germany. Results from Britain confirm Le Grand and Tahlin’s (2006) results, internal mobility has the strongest effect on British workers’ earnings. Howeveer, results from Germany are the reverse; external mobility has the strongest effect on German workers’ earnings. Generally, when authors compare internal and external mobility, it is internal mobility that rewards objective outcomes best.</w:t>
+        <w:t xml:space="preserve">, in that it remains when controlling for occupations. In the Netherlands</w:t>
+      </w:r>
+      <w:r>
+        <w:t xml:space="preserve"> </w:t>
+      </w:r>
+      <w:r>
+        <w:t xml:space="preserve">Gesthuizen and Dagevos (2008)</w:t>
+      </w:r>
+      <w:r>
+        <w:t xml:space="preserve"> </w:t>
+      </w:r>
+      <w:r>
+        <w:t xml:space="preserve">report a similar finding; internal promotion has the strongest effect on earnings and socio-economic status. As before, external mobility holds a premium for both outcomes, but this premium is weaker and less significant than the premium tied to internal mobility. One caveat to the effect is that it may rely on a market’s institutional setting.</w:t>
+      </w:r>
+      <w:r>
+        <w:t xml:space="preserve"> </w:t>
+      </w:r>
+      <w:r>
+        <w:t xml:space="preserve">Pavlopoulos et al. (2007)</w:t>
+      </w:r>
+      <w:r>
+        <w:t xml:space="preserve"> </w:t>
+      </w:r>
+      <w:r>
+        <w:t xml:space="preserve">analyse panel data from the UK and Germany. Results from Britain confirm Le Grand and Tahlin’s (2006) results, internal mobility has the strongest effect on British workers’ earnings. Howeveer, results from Germany are the reverse; external mobility has the strongest effect on German workers’ earnings. Generally, when authors compare quits and promotions, it is the latter which rewards objective outcomes best.</w:t>
       </w:r>
     </w:p>
     <w:p>
@@ -1017,7 +1539,31 @@
         <w:pStyle w:val="BodyText"/>
       </w:pPr>
       <w:r>
-        <w:t xml:space="preserve">Elsewhere authors argue that external mobility has the stronger effect on subjective feeelings about work, when compared to internal mobility (Gesthuizen 2008; 2009). In the Netherlands, Gesthuizen (2009) finds external mobility improves several subjective outcomes, while internal mobility has a weak effect on these. Moving to a new employer improves workers evaluation of their job fit, their satisfaction with wages, and their satisfaction with hours. Gesthuizen and Dagevos (2008) also find that external mobility has the strongest effect on subjective feelings about work using several measures of satisfaction. These papers suggest that subjective feelings about work and the mismatch between a workers expectations and working conditions, drive mobility.</w:t>
+        <w:t xml:space="preserve">Elsewhere authors argue that external mobility has the stronger effect on subjective feeelings about work, when compared to internal mobility (Gesthuizen 2008; 2009). In the Netherlands,</w:t>
+      </w:r>
+      <w:r>
+        <w:t xml:space="preserve"> </w:t>
+      </w:r>
+      <w:r>
+        <w:t xml:space="preserve">Gesthuizen (2009)</w:t>
+      </w:r>
+      <w:r>
+        <w:t xml:space="preserve"> </w:t>
+      </w:r>
+      <w:r>
+        <w:t xml:space="preserve">finds quits improve several subjective outcomes, while internal mobility has a weak effect on the same outcomes. Moving to a new employer improves workers evaluation of their job fit, their satisfaction with wages, and their satisfaction with hours.</w:t>
+      </w:r>
+      <w:r>
+        <w:t xml:space="preserve"> </w:t>
+      </w:r>
+      <w:r>
+        <w:t xml:space="preserve">Gesthuizen and Dagevos (2008)</w:t>
+      </w:r>
+      <w:r>
+        <w:t xml:space="preserve"> </w:t>
+      </w:r>
+      <w:r>
+        <w:t xml:space="preserve">also find that external mobility has the strongest effect on subjective feelings about work using several measures of satisfaction. These papers suggest that subjective feelings about work and the mismatch between a workers expectations and working conditions, drive mobility. It’s possible that those who quit are at a lower base than those who take a promotion, however the intervention of quitting has a strong and significant effect for each outcome.</w:t>
       </w:r>
     </w:p>
     <w:p>
@@ -1025,7 +1571,40 @@
         <w:pStyle w:val="BodyText"/>
       </w:pPr>
       <w:r>
-        <w:t xml:space="preserve">Lastly, the two sets of findigs above make sense when the full effect of promotions are considered. Typically, respondents who experience promotion report a mix of positive and negative outcomes (Lup, Rigotti). In the UK Lup (2018) finds that women who experience promotions, often report lower working conditions after the transition. In Germany Rigotti (2012) find that upward career transitions are associated with both positive and negative outcomes, with higher career satisfaction being balanced with increased strain on employees. It makes sense that promotions would yield stronger earnings growth while having negative effects on some subjective outcomes. Here, workers transition to new positions which have new responsibilities and pressures. However, these pressures are often greater than the objective rewards and resources given to those promoted. Thus internal mobility moves workers to</w:t>
+        <w:t xml:space="preserve">Lastly, the two sets of findigs above make sense when the full effect of promotions are considered. Typically, respondents who experience promotion report a mix of positive and negative changes in outcomes</w:t>
+      </w:r>
+      <w:r>
+        <w:t xml:space="preserve"> </w:t>
+      </w:r>
+      <w:r>
+        <w:t xml:space="preserve">(Lup 2017; Rigotti, Korek, and Otto 2014)</w:t>
+      </w:r>
+      <w:r>
+        <w:t xml:space="preserve">. In the UK</w:t>
+      </w:r>
+      <w:r>
+        <w:t xml:space="preserve"> </w:t>
+      </w:r>
+      <w:r>
+        <w:t xml:space="preserve">Lup (2017)</w:t>
+      </w:r>
+      <w:r>
+        <w:t xml:space="preserve"> </w:t>
+      </w:r>
+      <w:r>
+        <w:t xml:space="preserve">finds that women who are promoted often report lower working conditions after the transition, despite seeing minor positive changes in satisfaction with work. In Germany</w:t>
+      </w:r>
+      <w:r>
+        <w:t xml:space="preserve"> </w:t>
+      </w:r>
+      <w:r>
+        <w:t xml:space="preserve">Rigotti, Korek, and Otto (2014)</w:t>
+      </w:r>
+      <w:r>
+        <w:t xml:space="preserve"> </w:t>
+      </w:r>
+      <w:r>
+        <w:t xml:space="preserve">find promotions are associated with both positive and negative outcomes. Here, higher career satisfaction is balanced with increased strain and increased demands. It makes sense that promotions would yield stronger earnings growth while having negative effects on some subjective outcomes. After all, such workers transition to new positions with new responsibilities and pressures. These pressures are often greater than the objective rewards and resources given to those who are promoted. Thus internal mobility moves workers to</w:t>
       </w:r>
       <w:r>
         <w:t xml:space="preserve"> </w:t>
@@ -1051,7 +1630,7 @@
         <w:pStyle w:val="BodyText"/>
       </w:pPr>
       <w:r>
-        <w:t xml:space="preserve">Overall the paper above challenge the idea that job mobility is a utilitarian process, which brings workers to</w:t>
+        <w:t xml:space="preserve">Overall the papers above challenge the idea that job mobility is a utilitarian process which brings workers to</w:t>
       </w:r>
       <w:r>
         <w:t xml:space="preserve"> </w:t>
@@ -1076,10 +1655,10 @@
       <w:pPr>
         <w:pStyle w:val="Heading5"/>
       </w:pPr>
-      <w:bookmarkStart w:id="32" w:name="hypothesis-1-internal-and-external-mobility-have-significantly-different-effects-on-outcomes"/>
+      <w:bookmarkStart w:id="32" w:name="hypothesis-1-internal-and-external-mobility-will-have-significantly-different-effects-on-outcomes"/>
       <w:bookmarkEnd w:id="32"/>
       <w:r>
-        <w:t xml:space="preserve">Hypothesis 1: Internal and external mobility have significantly different effects on outcomes</w:t>
+        <w:t xml:space="preserve">Hypothesis 1: Internal and external mobility will have significantly different effects on outcomes</w:t>
       </w:r>
     </w:p>
     <w:p>
@@ -1439,7 +2018,7 @@
     </w:p>
     <w:p>
       <w:pPr>
-        <w:pStyle w:val="Heading4"/>
+        <w:pStyle w:val="Heading3"/>
       </w:pPr>
       <w:bookmarkStart w:id="41" w:name="estimation"/>
       <w:bookmarkEnd w:id="41"/>
@@ -1452,7 +2031,7 @@
         <w:pStyle w:val="FirstParagraph"/>
       </w:pPr>
       <w:r>
-        <w:t xml:space="preserve">Voluntary mobility, of either type, is not a random event. Part of the reason several articles report strong and significant estimates between mobility and outcomes, are due to differences between mobile and immobile workers (individual heterogeneity). Since worker characteristics play a part in deciding who quits and who is promoted, we remove their influence from the estimation process using fixed-effects estimation (Allison, 2009, Longhi and Nandi, 2014).</w:t>
+        <w:t xml:space="preserve">Voluntary mobility, of either type, is not a random event. Part of the reason articles report strong and significant estimates between mobility and outcomes is due to fundamental differences between mobile and immobile workers (individual heterogeneity). Since worker characteristics play a part in deciding who quits and who is promoted, we remove their influence from the estimation process using fixed-effects estimation (Allison, 2009, Longhi and Nandi, 2014).</w:t>
       </w:r>
     </w:p>
     <w:p>
@@ -1543,7 +2122,7 @@
         <w:t xml:space="preserve"> </w:t>
       </w:r>
       <w:r>
-        <w:t xml:space="preserve">by unobserved subject-specific characteristics (Longhi and Nandi, 2014, Allison, 2009). Therefore, fixed effects estimates produce larger standard errors, wider confidence intervals, and larger p-values. For this reason, we treat estimates with p-values of less than 0.1 as statistically significant. Second, fixed effects estimates are susceptible to omitted variable bias. If models omit crucial time-variant variables, other measures which correlate with the effect will produce significant results. However, the models below already consider a wide range of explanations for inequality in outcomes, including both changes in the occupation and industry of respondents. On average, the models presented here are more conservative than those of other authors.</w:t>
+        <w:t xml:space="preserve">by unobserved subject-specific characteristics (Longhi and Nandi, 2014, Allison, 2009). Therefore, fixed effects estimates produce larger standard errors, wider confidence intervals, and larger p-values. For this reason, we treat estimates with p-values of less than 0.1 as statistically significant. Second, fixed effects estimates are susceptible to omitted variable bias. If models omit crucial time-variant variables, other measures which correlate with the effect will produce significant results. However, the models below already consider a wide range of explanations for inequality in outcomes, including changes in the occupation and industry of respondents. On average, the models presented here are more conservative than those of other authors.</w:t>
       </w:r>
     </w:p>
     <w:p>
@@ -1561,7 +2140,7 @@
         <w:pStyle w:val="FirstParagraph"/>
       </w:pPr>
       <w:r>
-        <w:t xml:space="preserve">Table 1 lists the frequency of mobility within the sample. Here, we present the commonality of voluntary mobility, before checking the commonality of quits and promotions. The figures are split in three ways; overall, between, and within respondents. Regarding observations alone, most of the UK’s mobility is</w:t>
+        <w:t xml:space="preserve">Table 1 lists the frequency of mobility within the sample. Here, we present the commonality of voluntary mobility before checking the commonality of quits and promotions. The figures are split in three ways; overall, between, and within respondents. Regarding observations alone, most of the UK’s mobility is</w:t>
       </w:r>
       <w:r>
         <w:t xml:space="preserve"> </w:t>
@@ -1576,7 +2155,7 @@
         <w:t xml:space="preserve">”</w:t>
       </w:r>
       <w:r>
-        <w:t xml:space="preserve">, either to a new employer or to a new position with the same employer (column 1). Thinking of mobility between respondents (column 2), 33% of respondents quit voluntarily at least once during the panel; 30% of respondents took a promotion at least once during the panel. Regarding mobility for the average respondent (column 3), both types of voluntary mobility are more common over the 9 wave period than the other mobility types listed. Together, the figures suggest</w:t>
+        <w:t xml:space="preserve">, either to a new employer or to a new position with the same employer (column 1). Thinking of mobility between respondents (column 2), 33% of respondents quit voluntarily at least once during the panel; 30% of respondents took a promotion at least once during the panel. Regarding mobility for the average respondent (column 3), both types of voluntary mobility are more common throughout the 9 wave period than the other mobility types listed. Together, the figures suggest</w:t>
       </w:r>
       <w:r>
         <w:t xml:space="preserve"> </w:t>
@@ -1614,7 +2193,7 @@
         <w:pStyle w:val="FirstParagraph"/>
       </w:pPr>
       <w:r>
-        <w:t xml:space="preserve">The results of three fixed-effects regression models are listed below. We consider three subjective outcomes; satisfaction with work (1), satisfaction with pay (2), and satisfaction with hours (3). For clarity, we omit the estimates for</w:t>
+        <w:t xml:space="preserve">The results of three fixed-effects regression models are listed below. We consider three subjective outcomes; satisfaction with work (model 1), satisfaction with pay (model 2), and satisfaction with hours (model 3). For clarity, we omit the estimates for</w:t>
       </w:r>
       <w:r>
         <w:t xml:space="preserve"> </w:t>
@@ -1686,7 +2265,7 @@
         <w:pStyle w:val="BodyText"/>
       </w:pPr>
       <w:r>
-        <w:t xml:space="preserve">Begining with work satisfaction (model 1), an F-test reveals that quits have a stronger effect on the outcome than promotions (F(1, 3723)= 25.54, p &gt;F = 0.000). A similar result emerges for satisfaction with pay (model 2), an F-test shows that quits have a stronger effect than promotions (F(1, 3723) = 18.21, p &gt; F = 0.000). Lastly, satisfaction with time (model 3) is affected in the same way as the previous outcomes. Those who quit see a larger effect than those who take a promotion (F(1, 3723) = 10.32, p &gt; F= 0.001). In every case respondents who leave an employer find more satisfying positions than respondents who take promotions with the same employer.</w:t>
+        <w:t xml:space="preserve">Begining with work satisfaction (model 1), an F-test reveals that quits have a stronger effect on the outcome than promotions (F(1, 3723)= 25.54, p &gt;F = 0.000). A similar result emerges for satisfaction with pay (model 2), an F-test shows that quits have a stronger effect on the outcome (F(1, 3723) = 18.21, p &gt; F = 0.000). Lastly, satisfaction with time (model 3) is affected in the same way as the previous outcomes. Those who quit see a larger effect than those who take a promotion (F(1, 3723) = 10.32, p &gt; F= 0.001). In every case respondents who leave an employer find more satisfying positions than respondents who take promotions with the same employer.</w:t>
       </w:r>
     </w:p>
     <w:p>
@@ -1702,25 +2281,25 @@
         <w:pStyle w:val="BodyText"/>
       </w:pPr>
       <w:r>
-        <w:t xml:space="preserve">It’s worth briefly considering a second explanation. Sørensen (1977) suggests that since working conditions vary less within firms than between them, workers are limited in the extent to which they can improve outcomes in a firm.</w:t>
-      </w:r>
-      <w:r>
-        <w:t xml:space="preserve"> </w:t>
-      </w:r>
-      <w:r>
-        <w:t xml:space="preserve">“</w:t>
-      </w:r>
-      <w:r>
-        <w:t xml:space="preserve">Opportunity structures</w:t>
-      </w:r>
-      <w:r>
-        <w:t xml:space="preserve">”</w:t>
-      </w:r>
-      <w:r>
-        <w:t xml:space="preserve"> </w:t>
-      </w:r>
-      <w:r>
-        <w:t xml:space="preserve">are smaller within the firm than they are between firms. Therefore, workers can’t close the gap between their rewards and their resources within the firm as well as they can between firms. If such opportunity structures exist, a set of objective outcomes will respond to mobility in the same way as above; with external mobility yielding strong effects, and internal mobility yielding weaker effects. We keep this idea in mind while revisiting hypothesis 1 and testing hypothesis 3.</w:t>
+        <w:t xml:space="preserve">It is worth briefly considering a second explanation. Sørensen (1977) implicitly suggests that working conditions vary less within the firm than between firms, since</w:t>
+      </w:r>
+      <w:r>
+        <w:t xml:space="preserve"> </w:t>
+      </w:r>
+      <w:r>
+        <w:t xml:space="preserve">“</w:t>
+      </w:r>
+      <w:r>
+        <w:t xml:space="preserve">opportunity structures</w:t>
+      </w:r>
+      <w:r>
+        <w:t xml:space="preserve">”</w:t>
+      </w:r>
+      <w:r>
+        <w:t xml:space="preserve"> </w:t>
+      </w:r>
+      <w:r>
+        <w:t xml:space="preserve">within the firm are smaller. As a result, workers are limited in the extent to which they can improve outcomes with the same employer. If such opportunity structures exist, a set of objective outcomes will respond to mobility in the same way as above; with external mobility yielding strong effects, and internal mobility yielding weaker effects. We keep this idea in mind while revisiting hypothesis 1 and testing hypothesis 3.</w:t>
       </w:r>
     </w:p>
     <w:p>
@@ -1754,7 +2333,7 @@
         <w:pStyle w:val="BodyText"/>
       </w:pPr>
       <w:r>
-        <w:t xml:space="preserve">The effects of voluntary mobility are less clear than before. Voluntarily changing jobs has an effect on hours and pay, but only under certain conditions. Internal mobility has the strongest effect on pay without a corresponding effect on hours. External mobility has a positive effect on pay, but this is followed by a rise in working hours. While promotions reward workers with higher pay, quits appear to be a bargain over working time. We elaborate on this point below.</w:t>
+        <w:t xml:space="preserve">The effects of voluntary mobility are less clear than before. Voluntarily changing jobs has an effect on hours and pay, but only under certain conditions. Promotions have the strongest effect on pay without a corresponding effect on hours. Quits have a positive effect on pay, but this is followed by a rise in working hours. While promotions reward workers with higher pay, quits appear to be a bargain over working time. We elaborate on this point below.</w:t>
       </w:r>
     </w:p>
     <w:p>
@@ -1782,7 +2361,7 @@
         <w:pStyle w:val="BodyText"/>
       </w:pPr>
       <w:r>
-        <w:t xml:space="preserve">From the estimates above, we confirm hypothesis 1. Internal and external mobility have different effects on outcomes. We also confirm hypothesis 3, internal mobility rewards workers best when outcomes are objective. These findings ass further support to two separate mechanisms influencing mobility. Promoitions resemble the career progress and attainment described by Sorensen, and the reservation wage proposed by Jonovic, quits on the other hand appear to be a strategy of dealing with job-fit.</w:t>
+        <w:t xml:space="preserve">From the estimates above, we confirm hypothesis 1. Internal and external mobility have different effects on outcomes. We also confirm hypothesis 3, internal mobility rewards workers best when outcomes are objective. These findings add further support to our argument that two separate mechanisms influence mobility. Promotions resemble the career progress and earnings growth described by Sorensen, and the reservation wage proposed by Burdett; quits on the other hand appear to be a strategy of gaining more hours.</w:t>
       </w:r>
     </w:p>
     <w:p>
@@ -1790,7 +2369,7 @@
         <w:pStyle w:val="BodyText"/>
       </w:pPr>
       <w:r>
-        <w:t xml:space="preserve">The estimates in Table 3 resemble those of previous authors who compare internal and external mobility. Gesthuizen and Dagevos, and elsewhere Le Grand and Tahlin both report higher earnings growth from promotions when compared to quits. In the UK, Pavlopoulos too report greater earnings growth from internal mobility when compared to external mobility, although this result is flipped in the results for Germany. Thus, the idea that high inter-firm mobility stems from opportunities for earnings growth does not emerge in the short term.</w:t>
+        <w:t xml:space="preserve">The estimates in Table 3 resemble those of previous authors who compare internal and external mobility. Gesthuizen and Dagevos, and elsewhere Le Grand and Tahlin both report higher earnings growth from promotions when compared to quits. In the UK, Pavlopoulos too report greater earnings growth from internal mobility when compared to external mobility, although this result is flipped in the results for Germany. Thus, the idea that high inter-firm mobility stems from greater opportunities between firms than within them, does not emerge.</w:t>
       </w:r>
     </w:p>
     <w:p>
@@ -1808,7 +2387,7 @@
         <w:pStyle w:val="FirstParagraph"/>
       </w:pPr>
       <w:r>
-        <w:t xml:space="preserve">This article compares the impact of internal and external mobility on worker outcomes. Internal mobility types have largely been ignored in the literature. As a result, studies of job mobility focus extensively on who experiences job quits or job hopping (Gesthuizen; Steenacker), and what are the returns to job quits or job hopping (Ruiz; kronberg). This approach has a tendnecy to frame mobile working lives as the result of workers shopping for better opportunities elsewhere (Brown et al., 2008, OECD, 2010). This view minimises precarity and ignores the fact that internal, traditional, channels for career progression often carry the best rewards for workers.</w:t>
+        <w:t xml:space="preserve">This article compares the impact of internal and external mobility on worker outcomes. Internal mobility types have largely been ignored in the literature. As a result, studies of job mobility focus extensively on who experiences job quits or job hopping (Gesthuizen; Steenacker), and what are the returns to job quits or job hopping (Ruiz; kronberg). This approach has a tendnecy to frame mobile working lives as the result of workers shopping for better opportunities elsewhere (Brown et al., 2008, OECD, 2010). This view minimises precarity and ignores the fact that internal and traditional, channels for career progression often carry the best rewards for workers.</w:t>
       </w:r>
     </w:p>
     <w:p>
@@ -1816,7 +2395,25 @@
         <w:pStyle w:val="BodyText"/>
       </w:pPr>
       <w:r>
-        <w:t xml:space="preserve">We find that internal and external mobility types are distinctly different mechanisms, with different consequences for workers. Internal mobility leads workers to take marginally better conditions in exchange for higher pay, and external mobility leads workers to positions with better conditions without increased pay. Authors often cite the death of internal labour markets (Cappelli, 1999, Jacoby, 1999); however external labour markets are no substitute for the rewards offered by traditional career ladders. Instead, job quits are likely stemming from a need to correct for poor conditions, and poor job-person fits.</w:t>
+        <w:t xml:space="preserve">We find that internal and external mobility types are distinctly different mechanisms, with different consequences for workers. Internal mobility leads workers to marginally better conditions but significantly higher pay. External mobility leads workers to positions with better conditions without increased pay. Authors often cite the death of internal labour markets and a rise in</w:t>
+      </w:r>
+      <w:r>
+        <w:t xml:space="preserve"> </w:t>
+      </w:r>
+      <w:r>
+        <w:t xml:space="preserve">“</w:t>
+      </w:r>
+      <w:r>
+        <w:t xml:space="preserve">boundaryless</w:t>
+      </w:r>
+      <w:r>
+        <w:t xml:space="preserve">”</w:t>
+      </w:r>
+      <w:r>
+        <w:t xml:space="preserve"> </w:t>
+      </w:r>
+      <w:r>
+        <w:t xml:space="preserve">career types (Cappelli, 1999, Jacoby, 1999); it is important to ask, what do workers get from these new institutional settings? The work above shows that external labour markets are no substitute for the rewards offered by traditional career ladders. Instead, job quits likely stem from a worker’s need to correct poor conditions and a poor job-person fit.</w:t>
       </w:r>
     </w:p>
     <w:p>
@@ -1824,7 +2421,7 @@
         <w:pStyle w:val="BodyText"/>
       </w:pPr>
       <w:r>
-        <w:t xml:space="preserve">As working conditions continue to change, widen, and become individualised, mobility will increase. The British referendum to leave Europe is already having an impact on working conditions and working time. This is evident in the push to leave behind the euopean working time directive. This will liekly lead to larger rates of firm to firm mobility as workers try to bargain for greater job fit in an increasingly varied labour market.</w:t>
+        <w:t xml:space="preserve">As working conditions continue to change, widen, and become individualised, mobility will increase. The British referendum to leave the European Union is already having an impact on working conditions, like the European Working Time Directive. This will likely lead to larger rates of inter-firm mobility as workers try to bargain for greater job fit in a market of increasingly varied outcomes.</w:t>
       </w:r>
     </w:p>
     <w:p>
@@ -1859,7 +2456,7 @@
         <w:t xml:space="preserve"> </w:t>
       </w:r>
       <w:r>
-        <w:t xml:space="preserve">The large disparities in rewards act as incentives to gain more from workers. This catch may have spilled into the wider economy, where precarity and mobility are</w:t>
+        <w:t xml:space="preserve">This catch may have spilled into the wider economy, where precarity and mobility are</w:t>
       </w:r>
       <w:r>
         <w:t xml:space="preserve"> </w:t>
@@ -1874,7 +2471,20 @@
         <w:t xml:space="preserve">”</w:t>
       </w:r>
       <w:r>
-        <w:t xml:space="preserve">. Keeping employees mobile means limiting the commitments and obligations of employers. Authors often suggest mobility is crucial in placing workers into organisations where they have better chances of improving outcomes and gaining attainment. Less often they consider the importance of ensuring that workers do not need to chase attainment in a market with poor conditions.</w:t>
+        <w:t xml:space="preserve"> </w:t>
+      </w:r>
+      <w:r>
+        <w:t xml:space="preserve">to maintain a market of poor working conditions. Keeping employees mobile means limiting the commitments and obligations that employers have to their staff; authors may suggest mobility is still a crucial strategy in placing workers into organisations with better conditions and opportunities. We should consider the importance of ensuring such conditions as standard.</w:t>
+      </w:r>
+    </w:p>
+    <w:p>
+      <w:pPr>
+        <w:pStyle w:val="Heading2"/>
+      </w:pPr>
+      <w:bookmarkStart w:id="46" w:name="references"/>
+      <w:bookmarkEnd w:id="46"/>
+      <w:r>
+        <w:t xml:space="preserve">References</w:t>
       </w:r>
     </w:p>
     <w:p>
@@ -1882,6 +2492,29 @@
         <w:pStyle w:val="Bibliography"/>
       </w:pPr>
       <w:r>
+        <w:t xml:space="preserve">Althauser, Robert P, and Arne L Kalleberg. 1981. “Firms, Occupations, and the Structure of Labor Markets: A Conceptual Analysis.”</w:t>
+      </w:r>
+      <w:r>
+        <w:t xml:space="preserve"> </w:t>
+      </w:r>
+      <w:r>
+        <w:rPr>
+          <w:i/>
+        </w:rPr>
+        <w:t xml:space="preserve">Sociological Perspectives on Labor Markets</w:t>
+      </w:r>
+      <w:r>
+        <w:t xml:space="preserve"> </w:t>
+      </w:r>
+      <w:r>
+        <w:t xml:space="preserve">8. Academic Press New York: 119–49.</w:t>
+      </w:r>
+    </w:p>
+    <w:p>
+      <w:pPr>
+        <w:pStyle w:val="Bibliography"/>
+      </w:pPr>
+      <w:r>
         <w:t xml:space="preserve">Burdett, Kenneth. 1978. “A Theory of Employee Job Search and Quit Rates.”</w:t>
       </w:r>
       <w:r>
@@ -1902,6 +2535,144 @@
         <w:pStyle w:val="Bibliography"/>
       </w:pPr>
       <w:r>
+        <w:t xml:space="preserve">Caparrós Ruiz, Antonio, María Lucía Navarro Gómez, and Mario Federico Rueda Narváez. 2004. “Gender Wage Gaps and Job Mobility in Spain.”</w:t>
+      </w:r>
+      <w:r>
+        <w:t xml:space="preserve"> </w:t>
+      </w:r>
+      <w:r>
+        <w:rPr>
+          <w:i/>
+        </w:rPr>
+        <w:t xml:space="preserve">International Journal of Manpower</w:t>
+      </w:r>
+      <w:r>
+        <w:t xml:space="preserve"> </w:t>
+      </w:r>
+      <w:r>
+        <w:t xml:space="preserve">25 (3/4). Emerald Group Publishing Limited: 264–78.</w:t>
+      </w:r>
+    </w:p>
+    <w:p>
+      <w:pPr>
+        <w:pStyle w:val="Bibliography"/>
+      </w:pPr>
+      <w:r>
+        <w:t xml:space="preserve">Cappelli, Peter. 1999. “Career Jobs Are Dead.”</w:t>
+      </w:r>
+      <w:r>
+        <w:t xml:space="preserve"> </w:t>
+      </w:r>
+      <w:r>
+        <w:rPr>
+          <w:i/>
+        </w:rPr>
+        <w:t xml:space="preserve">California Management Review</w:t>
+      </w:r>
+      <w:r>
+        <w:t xml:space="preserve"> </w:t>
+      </w:r>
+      <w:r>
+        <w:t xml:space="preserve">42 (1). SAGE Publications Sage CA: Los Angeles, CA: 146–67.</w:t>
+      </w:r>
+    </w:p>
+    <w:p>
+      <w:pPr>
+        <w:pStyle w:val="Bibliography"/>
+      </w:pPr>
+      <w:r>
+        <w:t xml:space="preserve">Cha, Youngjoo. 2014. “Job Mobility and the Great Recession: Wage Consequences by Gender and Parenthood.”</w:t>
+      </w:r>
+      <w:r>
+        <w:t xml:space="preserve"> </w:t>
+      </w:r>
+      <w:r>
+        <w:rPr>
+          <w:i/>
+        </w:rPr>
+        <w:t xml:space="preserve">Sociological Science</w:t>
+      </w:r>
+      <w:r>
+        <w:t xml:space="preserve"> </w:t>
+      </w:r>
+      <w:r>
+        <w:t xml:space="preserve">1: 159–77.</w:t>
+      </w:r>
+    </w:p>
+    <w:p>
+      <w:pPr>
+        <w:pStyle w:val="Bibliography"/>
+      </w:pPr>
+      <w:r>
+        <w:t xml:space="preserve">Dwyer, Rachel E. 2004. “Downward Earnings Mobility After Voluntary Employer Exits.”</w:t>
+      </w:r>
+      <w:r>
+        <w:t xml:space="preserve"> </w:t>
+      </w:r>
+      <w:r>
+        <w:rPr>
+          <w:i/>
+        </w:rPr>
+        <w:t xml:space="preserve">Work and Occupations</w:t>
+      </w:r>
+      <w:r>
+        <w:t xml:space="preserve"> </w:t>
+      </w:r>
+      <w:r>
+        <w:t xml:space="preserve">31 (1). Sage Publications: 111–39.</w:t>
+      </w:r>
+    </w:p>
+    <w:p>
+      <w:pPr>
+        <w:pStyle w:val="Bibliography"/>
+      </w:pPr>
+      <w:r>
+        <w:t xml:space="preserve">Fuller, Sylvia. 2008. “Job Mobility and Wage Trajectories for Men and Women in the United States.”</w:t>
+      </w:r>
+      <w:r>
+        <w:t xml:space="preserve"> </w:t>
+      </w:r>
+      <w:r>
+        <w:rPr>
+          <w:i/>
+        </w:rPr>
+        <w:t xml:space="preserve">American Sociological Review</w:t>
+      </w:r>
+      <w:r>
+        <w:t xml:space="preserve"> </w:t>
+      </w:r>
+      <w:r>
+        <w:t xml:space="preserve">73 (1). Sage Publications Sage CA: Los Angeles, CA: 158–83.</w:t>
+      </w:r>
+    </w:p>
+    <w:p>
+      <w:pPr>
+        <w:pStyle w:val="Bibliography"/>
+      </w:pPr>
+      <w:r>
+        <w:t xml:space="preserve">Gesthuizen, Maurice. 2009. “Job Characteristics and Voluntary Mobility in the Netherlands: Differential Education and Gender Patterns?”</w:t>
+      </w:r>
+      <w:r>
+        <w:t xml:space="preserve"> </w:t>
+      </w:r>
+      <w:r>
+        <w:rPr>
+          <w:i/>
+        </w:rPr>
+        <w:t xml:space="preserve">International Journal of Manpower</w:t>
+      </w:r>
+      <w:r>
+        <w:t xml:space="preserve"> </w:t>
+      </w:r>
+      <w:r>
+        <w:t xml:space="preserve">30 (6). Emerald Group Publishing Limited: 549–66.</w:t>
+      </w:r>
+    </w:p>
+    <w:p>
+      <w:pPr>
+        <w:pStyle w:val="Bibliography"/>
+      </w:pPr>
+      <w:r>
         <w:t xml:space="preserve">Gesthuizen, Maurice, and Jaco Dagevos. 2008. “Mismatching of Persons and Jobs in the Netherlands: Consequences for the Returns to Mobility.”</w:t>
       </w:r>
       <w:r>
@@ -1925,6 +2696,92 @@
         <w:pStyle w:val="Bibliography"/>
       </w:pPr>
       <w:r>
+        <w:t xml:space="preserve">Hachen Jr, David S. 1990. “Three Models of Job Mobility in Labor Markets.”</w:t>
+      </w:r>
+      <w:r>
+        <w:t xml:space="preserve"> </w:t>
+      </w:r>
+      <w:r>
+        <w:rPr>
+          <w:i/>
+        </w:rPr>
+        <w:t xml:space="preserve">Work and Occupations</w:t>
+      </w:r>
+      <w:r>
+        <w:t xml:space="preserve"> </w:t>
+      </w:r>
+      <w:r>
+        <w:t xml:space="preserve">17 (3). Sage Publications: 320–54.</w:t>
+      </w:r>
+    </w:p>
+    <w:p>
+      <w:pPr>
+        <w:pStyle w:val="Bibliography"/>
+      </w:pPr>
+      <w:r>
+        <w:t xml:space="preserve">———. 1992. “Industrial Characteristics and Job Mobility Rates.”</w:t>
+      </w:r>
+      <w:r>
+        <w:t xml:space="preserve"> </w:t>
+      </w:r>
+      <w:r>
+        <w:rPr>
+          <w:i/>
+        </w:rPr>
+        <w:t xml:space="preserve">American Sociological Review</w:t>
+      </w:r>
+      <w:r>
+        <w:t xml:space="preserve">. JSTOR, 39–55.</w:t>
+      </w:r>
+    </w:p>
+    <w:p>
+      <w:pPr>
+        <w:pStyle w:val="Bibliography"/>
+      </w:pPr>
+      <w:r>
+        <w:t xml:space="preserve">Hirschman, Albert. 1982. “1970. Exit, Voice and Loyalty.”</w:t>
+      </w:r>
+      <w:r>
+        <w:t xml:space="preserve"> </w:t>
+      </w:r>
+      <w:r>
+        <w:rPr>
+          <w:i/>
+        </w:rPr>
+        <w:t xml:space="preserve">Cambridge/Mass. Google Scholar</w:t>
+      </w:r>
+      <w:r>
+        <w:t xml:space="preserve">.</w:t>
+      </w:r>
+    </w:p>
+    <w:p>
+      <w:pPr>
+        <w:pStyle w:val="Bibliography"/>
+      </w:pPr>
+      <w:r>
+        <w:t xml:space="preserve">Jacoby, Sanford M. 1999. “Are Career Jobs Headed for Extinction?”</w:t>
+      </w:r>
+      <w:r>
+        <w:t xml:space="preserve"> </w:t>
+      </w:r>
+      <w:r>
+        <w:rPr>
+          <w:i/>
+        </w:rPr>
+        <w:t xml:space="preserve">California Management Review</w:t>
+      </w:r>
+      <w:r>
+        <w:t xml:space="preserve"> </w:t>
+      </w:r>
+      <w:r>
+        <w:t xml:space="preserve">42 (1). SAGE Publications Sage CA: Los Angeles, CA: 123–45.</w:t>
+      </w:r>
+    </w:p>
+    <w:p>
+      <w:pPr>
+        <w:pStyle w:val="Bibliography"/>
+      </w:pPr>
+      <w:r>
         <w:t xml:space="preserve">Jovanovic, Boyan. 1979. “Job Matching and the Theory of Turnover.”</w:t>
       </w:r>
       <w:r>
@@ -1948,6 +2805,29 @@
         <w:pStyle w:val="Bibliography"/>
       </w:pPr>
       <w:r>
+        <w:t xml:space="preserve">Kalleberg, Arne L, and Arne Mastekaasa. 2001. “Satisfied Movers, Committed Stayers: The Impact of Job Mobility on Work Attitudes in Norway.”</w:t>
+      </w:r>
+      <w:r>
+        <w:t xml:space="preserve"> </w:t>
+      </w:r>
+      <w:r>
+        <w:rPr>
+          <w:i/>
+        </w:rPr>
+        <w:t xml:space="preserve">Work and Occupations</w:t>
+      </w:r>
+      <w:r>
+        <w:t xml:space="preserve"> </w:t>
+      </w:r>
+      <w:r>
+        <w:t xml:space="preserve">28 (2). Sage Publications: 183–209.</w:t>
+      </w:r>
+    </w:p>
+    <w:p>
+      <w:pPr>
+        <w:pStyle w:val="Bibliography"/>
+      </w:pPr>
+      <w:r>
         <w:t xml:space="preserve">Kalleberg, Arne L, and Aage B Sorensen. 1979. “The Sociology of Labor Markets.”</w:t>
       </w:r>
       <w:r>
@@ -1971,6 +2851,144 @@
         <w:pStyle w:val="Bibliography"/>
       </w:pPr>
       <w:r>
+        <w:t xml:space="preserve">Kattenbach, Ralph, Thomas M Schneidhofer, Janine Lücke, Markus Latzke, Bernadette Loacker, Florian Schramm, and Wolfgang Mayrhofer. 2014. “A Quarter of a Century of Job Transitions in Germany.”</w:t>
+      </w:r>
+      <w:r>
+        <w:t xml:space="preserve"> </w:t>
+      </w:r>
+      <w:r>
+        <w:rPr>
+          <w:i/>
+        </w:rPr>
+        <w:t xml:space="preserve">Journal of Vocational Behavior</w:t>
+      </w:r>
+      <w:r>
+        <w:t xml:space="preserve"> </w:t>
+      </w:r>
+      <w:r>
+        <w:t xml:space="preserve">84 (1). Elsevier: 49–58.</w:t>
+      </w:r>
+    </w:p>
+    <w:p>
+      <w:pPr>
+        <w:pStyle w:val="Bibliography"/>
+      </w:pPr>
+      <w:r>
+        <w:t xml:space="preserve">Keith, Kristen, and Abagail McWilliams. 1995. “The Wage Effects of Cumulative Job Mobility.”</w:t>
+      </w:r>
+      <w:r>
+        <w:t xml:space="preserve"> </w:t>
+      </w:r>
+      <w:r>
+        <w:rPr>
+          <w:i/>
+        </w:rPr>
+        <w:t xml:space="preserve">ILR Review</w:t>
+      </w:r>
+      <w:r>
+        <w:t xml:space="preserve"> </w:t>
+      </w:r>
+      <w:r>
+        <w:t xml:space="preserve">49 (1). SAGE Publications Sage CA: Los Angeles, CA: 121–37.</w:t>
+      </w:r>
+    </w:p>
+    <w:p>
+      <w:pPr>
+        <w:pStyle w:val="Bibliography"/>
+      </w:pPr>
+      <w:r>
+        <w:t xml:space="preserve">———. 1997. “JOB Mobility and Gender-Based Wage Growth Differentials.”</w:t>
+      </w:r>
+      <w:r>
+        <w:t xml:space="preserve"> </w:t>
+      </w:r>
+      <w:r>
+        <w:rPr>
+          <w:i/>
+        </w:rPr>
+        <w:t xml:space="preserve">Economic Inquiry</w:t>
+      </w:r>
+      <w:r>
+        <w:t xml:space="preserve"> </w:t>
+      </w:r>
+      <w:r>
+        <w:t xml:space="preserve">35 (2). Wiley Online Library: 320–33.</w:t>
+      </w:r>
+    </w:p>
+    <w:p>
+      <w:pPr>
+        <w:pStyle w:val="Bibliography"/>
+      </w:pPr>
+      <w:r>
+        <w:t xml:space="preserve">Kronberg, Anne-Kathrin. 2013. “Stay or Leave? Externalization of Job Mobility and the Effect on the Us Gender Earnings Gap, 1979-2009.”</w:t>
+      </w:r>
+      <w:r>
+        <w:t xml:space="preserve"> </w:t>
+      </w:r>
+      <w:r>
+        <w:rPr>
+          <w:i/>
+        </w:rPr>
+        <w:t xml:space="preserve">Social Forces</w:t>
+      </w:r>
+      <w:r>
+        <w:t xml:space="preserve"> </w:t>
+      </w:r>
+      <w:r>
+        <w:t xml:space="preserve">91 (4). Oxford University Press: 1117–46.</w:t>
+      </w:r>
+    </w:p>
+    <w:p>
+      <w:pPr>
+        <w:pStyle w:val="Bibliography"/>
+      </w:pPr>
+      <w:r>
+        <w:t xml:space="preserve">———. 2014. “Stay or Leave? Race, Education, and Changing Returns to the External Labor Market Strategy, 1976–2009.”</w:t>
+      </w:r>
+      <w:r>
+        <w:t xml:space="preserve"> </w:t>
+      </w:r>
+      <w:r>
+        <w:rPr>
+          <w:i/>
+        </w:rPr>
+        <w:t xml:space="preserve">Work and Occupations</w:t>
+      </w:r>
+      <w:r>
+        <w:t xml:space="preserve"> </w:t>
+      </w:r>
+      <w:r>
+        <w:t xml:space="preserve">41 (3). Sage Publications Sage CA: Los Angeles, CA: 305–49.</w:t>
+      </w:r>
+    </w:p>
+    <w:p>
+      <w:pPr>
+        <w:pStyle w:val="Bibliography"/>
+      </w:pPr>
+      <w:r>
+        <w:t xml:space="preserve">Latzke, Markus, Ralph Kattenbach, Thomas Schneidhofer, Florian Schramm, and Wolfgang Mayrhofer. 2016. “Consequences of Voluntary Job Changes in Germany: A Multilevel Analysis for 1985–2013.”</w:t>
+      </w:r>
+      <w:r>
+        <w:t xml:space="preserve"> </w:t>
+      </w:r>
+      <w:r>
+        <w:rPr>
+          <w:i/>
+        </w:rPr>
+        <w:t xml:space="preserve">Journal of Vocational Behavior</w:t>
+      </w:r>
+      <w:r>
+        <w:t xml:space="preserve"> </w:t>
+      </w:r>
+      <w:r>
+        <w:t xml:space="preserve">93. Elsevier: 139–49.</w:t>
+      </w:r>
+    </w:p>
+    <w:p>
+      <w:pPr>
+        <w:pStyle w:val="Bibliography"/>
+      </w:pPr>
+      <w:r>
         <w:t xml:space="preserve">Le Grand, Carl, and Michael Tåhlin. 2002. “Job Mobility and Earnings Growth.”</w:t>
       </w:r>
       <w:r>
@@ -1994,6 +3012,149 @@
         <w:pStyle w:val="Bibliography"/>
       </w:pPr>
       <w:r>
+        <w:t xml:space="preserve">Lup, Daniela. 2017. “Something to Celebrate (or Not): The Differing Impact of Promotion to Manager on the Job Satisfaction of Women and Men.”</w:t>
+      </w:r>
+      <w:r>
+        <w:t xml:space="preserve"> </w:t>
+      </w:r>
+      <w:r>
+        <w:rPr>
+          <w:i/>
+        </w:rPr>
+        <w:t xml:space="preserve">Work, Employment and Society</w:t>
+      </w:r>
+      <w:r>
+        <w:t xml:space="preserve">. SAGE Publications Sage UK: London, England, 0950017017713932.</w:t>
+      </w:r>
+    </w:p>
+    <w:p>
+      <w:pPr>
+        <w:pStyle w:val="Bibliography"/>
+      </w:pPr>
+      <w:r>
+        <w:t xml:space="preserve">Mouw, Ted, and Arne L Kalleberg. 2010. “Occupations and the Structure of Wage Inequality in the United States, 1980s to 2000s.”</w:t>
+      </w:r>
+      <w:r>
+        <w:t xml:space="preserve"> </w:t>
+      </w:r>
+      <w:r>
+        <w:rPr>
+          <w:i/>
+        </w:rPr>
+        <w:t xml:space="preserve">American Sociological Review</w:t>
+      </w:r>
+      <w:r>
+        <w:t xml:space="preserve"> </w:t>
+      </w:r>
+      <w:r>
+        <w:t xml:space="preserve">75 (3). Sage Publications Sage CA: Los Angeles, CA: 402–31.</w:t>
+      </w:r>
+    </w:p>
+    <w:p>
+      <w:pPr>
+        <w:pStyle w:val="Bibliography"/>
+      </w:pPr>
+      <w:r>
+        <w:t xml:space="preserve">Ng, Thomas WH, Kelly L Sorensen, Lillian T Eby, and Daniel C Feldman. 2007. “Determinants of Job Mobility: A Theoretical Integration and Extension.”</w:t>
+      </w:r>
+      <w:r>
+        <w:t xml:space="preserve"> </w:t>
+      </w:r>
+      <w:r>
+        <w:rPr>
+          <w:i/>
+        </w:rPr>
+        <w:t xml:space="preserve">Journal of Occupational and Organizational Psychology</w:t>
+      </w:r>
+      <w:r>
+        <w:t xml:space="preserve"> </w:t>
+      </w:r>
+      <w:r>
+        <w:t xml:space="preserve">80 (3). Wiley Online Library: 363–86.</w:t>
+      </w:r>
+    </w:p>
+    <w:p>
+      <w:pPr>
+        <w:pStyle w:val="Bibliography"/>
+      </w:pPr>
+      <w:r>
+        <w:t xml:space="preserve">Pavlopoulos, Dimitris, Didier Fouarge, Ruud Muffels, and Jeroen Vermunt. 2007. “Who Benefits from a Job Change: The Dwarfs or the Giants?”</w:t>
+      </w:r>
+    </w:p>
+    <w:p>
+      <w:pPr>
+        <w:pStyle w:val="Bibliography"/>
+      </w:pPr>
+      <w:r>
+        <w:t xml:space="preserve">Reichelt, Malte, and Martin Abraham. 2017. “Occupational and Regional Mobility as Substitutes: A New Approach to Understanding Job Changes and Wage Inequality.”</w:t>
+      </w:r>
+      <w:r>
+        <w:t xml:space="preserve"> </w:t>
+      </w:r>
+      <w:r>
+        <w:rPr>
+          <w:i/>
+        </w:rPr>
+        <w:t xml:space="preserve">Social Forces</w:t>
+      </w:r>
+      <w:r>
+        <w:t xml:space="preserve"> </w:t>
+      </w:r>
+      <w:r>
+        <w:t xml:space="preserve">95 (4). Oxford University Press: 1399–1426.</w:t>
+      </w:r>
+    </w:p>
+    <w:p>
+      <w:pPr>
+        <w:pStyle w:val="Bibliography"/>
+      </w:pPr>
+      <w:r>
+        <w:t xml:space="preserve">Rigotti, Thomas, Sabine Korek, and Kathleen Otto. 2014. “Gains and Losses Related to Career Transitions Within Organisations.”</w:t>
+      </w:r>
+      <w:r>
+        <w:t xml:space="preserve"> </w:t>
+      </w:r>
+      <w:r>
+        <w:rPr>
+          <w:i/>
+        </w:rPr>
+        <w:t xml:space="preserve">Journal of Vocational Behavior</w:t>
+      </w:r>
+      <w:r>
+        <w:t xml:space="preserve"> </w:t>
+      </w:r>
+      <w:r>
+        <w:t xml:space="preserve">84 (2). Elsevier: 177–87.</w:t>
+      </w:r>
+    </w:p>
+    <w:p>
+      <w:pPr>
+        <w:pStyle w:val="Bibliography"/>
+      </w:pPr>
+      <w:r>
+        <w:t xml:space="preserve">Sallaz, Jeffrey J. 2017. “Exit Tales: How Precarious Workers Navigate Bad Jobs.”</w:t>
+      </w:r>
+      <w:r>
+        <w:t xml:space="preserve"> </w:t>
+      </w:r>
+      <w:r>
+        <w:rPr>
+          <w:i/>
+        </w:rPr>
+        <w:t xml:space="preserve">Journal of Contemporary Ethnography</w:t>
+      </w:r>
+      <w:r>
+        <w:t xml:space="preserve"> </w:t>
+      </w:r>
+      <w:r>
+        <w:t xml:space="preserve">46 (5). SAGE Publications Sage CA: Los Angeles, CA: 573–99.</w:t>
+      </w:r>
+    </w:p>
+    <w:p>
+      <w:pPr>
+        <w:pStyle w:val="Bibliography"/>
+      </w:pPr>
+      <w:r>
         <w:t xml:space="preserve">Schmelzer, Paul. 2010. “The Consequences of Job Mobility for Future Earnings in Early Working Life in Germany—placing Indirect and Direct Job Mobility into Institutional Context.”</w:t>
       </w:r>
       <w:r>
@@ -2017,6 +3178,52 @@
         <w:pStyle w:val="Bibliography"/>
       </w:pPr>
       <w:r>
+        <w:t xml:space="preserve">Schmelzer, Paul, and Alberto Veira Ramos. 2015. “Varieties of Wage Mobility in Early Career in Europe.”</w:t>
+      </w:r>
+      <w:r>
+        <w:t xml:space="preserve"> </w:t>
+      </w:r>
+      <w:r>
+        <w:rPr>
+          <w:i/>
+        </w:rPr>
+        <w:t xml:space="preserve">European Sociological Review</w:t>
+      </w:r>
+      <w:r>
+        <w:t xml:space="preserve"> </w:t>
+      </w:r>
+      <w:r>
+        <w:t xml:space="preserve">32 (2). Oxford University Press: 175–88.</w:t>
+      </w:r>
+    </w:p>
+    <w:p>
+      <w:pPr>
+        <w:pStyle w:val="Bibliography"/>
+      </w:pPr>
+      <w:r>
+        <w:t xml:space="preserve">Steenackers, Kelly, and Marie-Anne Guerry. 2016. “Determinants of Job-Hopping: An Empirical Study in Belgium.”</w:t>
+      </w:r>
+      <w:r>
+        <w:t xml:space="preserve"> </w:t>
+      </w:r>
+      <w:r>
+        <w:rPr>
+          <w:i/>
+        </w:rPr>
+        <w:t xml:space="preserve">International Journal of Manpower</w:t>
+      </w:r>
+      <w:r>
+        <w:t xml:space="preserve"> </w:t>
+      </w:r>
+      <w:r>
+        <w:t xml:space="preserve">37 (3). Emerald Group Publishing Limited: 494–510.</w:t>
+      </w:r>
+    </w:p>
+    <w:p>
+      <w:pPr>
+        <w:pStyle w:val="Bibliography"/>
+      </w:pPr>
+      <w:r>
         <w:t xml:space="preserve">Sørensen, Aage B. 1975. “The Structure of Intragenerational Mobility.”</w:t>
       </w:r>
       <w:r>
@@ -2030,6 +3237,54 @@
       </w:r>
       <w:r>
         <w:t xml:space="preserve">. JSTOR, 456–71.</w:t>
+      </w:r>
+    </w:p>
+    <w:p>
+      <w:pPr>
+        <w:pStyle w:val="Bibliography"/>
+      </w:pPr>
+      <w:r>
+        <w:t xml:space="preserve">———. 1977. “The Structure of Inequality and the Process of Attainment.”</w:t>
+      </w:r>
+      <w:r>
+        <w:t xml:space="preserve"> </w:t>
+      </w:r>
+      <w:r>
+        <w:rPr>
+          <w:i/>
+        </w:rPr>
+        <w:t xml:space="preserve">American Sociological Review</w:t>
+      </w:r>
+      <w:r>
+        <w:t xml:space="preserve">. JSTOR, 965–78.</w:t>
+      </w:r>
+    </w:p>
+    <w:p>
+      <w:pPr>
+        <w:pStyle w:val="Bibliography"/>
+      </w:pPr>
+      <w:r>
+        <w:t xml:space="preserve">Sørensen, Aage Bøttger, and Arne L Kalleberg. 1977. “An Outline of a Theory of the Matching of Persons to Jobs.” Institute for Research on Poverty.</w:t>
+      </w:r>
+    </w:p>
+    <w:p>
+      <w:pPr>
+        <w:pStyle w:val="Bibliography"/>
+      </w:pPr>
+      <w:r>
+        <w:t xml:space="preserve">Sørensen, Aage Bøttger, and Nancy Brandon Tuma. 1978.</w:t>
+      </w:r>
+      <w:r>
+        <w:t xml:space="preserve"> </w:t>
+      </w:r>
+      <w:r>
+        <w:rPr>
+          <w:i/>
+        </w:rPr>
+        <w:t xml:space="preserve">Labor Market Structures and Job Mobility</w:t>
+      </w:r>
+      <w:r>
+        <w:t xml:space="preserve">. University of Wisconsin–Madison.</w:t>
       </w:r>
     </w:p>
     <w:sectPr/>
@@ -2140,7 +3395,7 @@
     </w:lvl>
   </w:abstractNum>
   <w:abstractNum w:abstractNumId="990">
-    <w:nsid w:val="5fbf77ff"/>
+    <w:nsid w:val="e358db87"/>
     <w:multiLevelType w:val="multilevel"/>
     <w:lvl w:ilvl="0">
       <w:numFmt w:val="bullet"/>
@@ -2221,7 +3476,7 @@
     </w:lvl>
   </w:abstractNum>
   <w:abstractNum w:abstractNumId="99411">
-    <w:nsid w:val="d652b7ce"/>
+    <w:nsid w:val="7f421e01"/>
     <w:multiLevelType w:val="multilevel"/>
     <w:lvl w:ilvl="0">
       <w:start w:val="1"/>

</xml_diff>